<commit_message>
Update Project Write-up_Baseball Adages.docx
</commit_message>
<xml_diff>
--- a/Project Write-up_Baseball Adages.docx
+++ b/Project Write-up_Baseball Adages.docx
@@ -23,341 +23,1131 @@
       </w:r>
     </w:p>
     <w:p>
-      <w:r>
+      <w:pPr>
         <w:rPr>
           <w:b/>
           <w:bCs/>
-        </w:rPr>
-        <w:t>Overview:</w:t>
-      </w:r>
+          <w:lang w:val="en"/>
+        </w:rPr>
+      </w:pPr>
     </w:p>
     <w:p>
-      <w:r>
-        <w:t>I've been a die-hard Mets fan since the day I was born. Or at the very least from the time I could speak! My parents like to remind me that one of my first sentences as a child was “Et go Met” (Let's Go Mets).</w:t>
+      <w:pPr>
+        <w:rPr>
+          <w:lang w:val="en"/>
+        </w:rPr>
+      </w:pPr>
+      <w:r>
+        <w:rPr>
+          <w:b/>
+          <w:bCs/>
+          <w:lang w:val="en"/>
+        </w:rPr>
+        <w:t>Project Overview:</w:t>
       </w:r>
     </w:p>
     <w:p>
-      <w:r>
-        <w:t xml:space="preserve">While their on-field performance has had its ups and downs, Mets fans have been spoiled for decades with one of the top broadcast booths in the league. When they play in a nationally televised game, I find myself missing the comforting voices and </w:t>
-      </w:r>
-      <w:r>
-        <w:t xml:space="preserve">interesting </w:t>
-      </w:r>
-      <w:r>
-        <w:t>analysis of Gary, Keith, and Ron. I also find myself shaking my head in disbelief at some of the things I hear from the national broadcast booths.</w:t>
+      <w:pPr>
+        <w:rPr>
+          <w:lang w:val="en"/>
+        </w:rPr>
+      </w:pPr>
+      <w:r>
+        <w:rPr>
+          <w:lang w:val="en"/>
+        </w:rPr>
+        <w:t>I've been a die-hard Mets fan since the day I was born. Or at the very least from the</w:t>
+      </w:r>
+      <w:r>
+        <w:rPr>
+          <w:lang w:val="en"/>
+        </w:rPr>
+        <w:t xml:space="preserve"> </w:t>
+      </w:r>
+      <w:r>
+        <w:rPr>
+          <w:lang w:val="en"/>
+        </w:rPr>
+        <w:t>time I could speak. My parents like to remind me that one of my first sentences as</w:t>
+      </w:r>
+      <w:r>
+        <w:rPr>
+          <w:lang w:val="en"/>
+        </w:rPr>
+        <w:t xml:space="preserve"> </w:t>
+      </w:r>
+      <w:r>
+        <w:rPr>
+          <w:lang w:val="en"/>
+        </w:rPr>
+        <w:t>a child was “Et go Met” (Let's Go Mets).</w:t>
       </w:r>
     </w:p>
     <w:p>
-      <w:r>
-        <w:t xml:space="preserve">During one </w:t>
-      </w:r>
-      <w:proofErr w:type="gramStart"/>
-      <w:r>
-        <w:t>particular game</w:t>
-      </w:r>
-      <w:proofErr w:type="gramEnd"/>
-      <w:r>
-        <w:t>, the national booth was lamenting about the importance of having clutch hitters on your team. The entire time, I was thinking back to the analysis I've read on Fangraphs and Baseball Reference over the years about the fact that previous clutch performance isn't predictive of future clutch performance. </w:t>
+      <w:pPr>
+        <w:rPr>
+          <w:lang w:val="en"/>
+        </w:rPr>
+      </w:pPr>
+      <w:r>
+        <w:rPr>
+          <w:lang w:val="en"/>
+        </w:rPr>
+        <w:t>While their on-field performance has had its ups and downs, Mets fans have been</w:t>
+      </w:r>
+      <w:r>
+        <w:rPr>
+          <w:lang w:val="en"/>
+        </w:rPr>
+        <w:t xml:space="preserve"> </w:t>
+      </w:r>
+      <w:r>
+        <w:rPr>
+          <w:lang w:val="en"/>
+        </w:rPr>
+        <w:t>spoiled for decades with one of the top broadcast booths in the league. When they</w:t>
+      </w:r>
+      <w:r>
+        <w:rPr>
+          <w:lang w:val="en"/>
+        </w:rPr>
+        <w:t xml:space="preserve"> </w:t>
+      </w:r>
+      <w:r>
+        <w:rPr>
+          <w:lang w:val="en"/>
+        </w:rPr>
+        <w:t>play in a nationally televised game, I find myself missing the comforting voices and</w:t>
+      </w:r>
+      <w:r>
+        <w:rPr>
+          <w:lang w:val="en"/>
+        </w:rPr>
+        <w:t xml:space="preserve"> </w:t>
+      </w:r>
+      <w:r>
+        <w:rPr>
+          <w:lang w:val="en"/>
+        </w:rPr>
+        <w:t>interesting analysis of Gary, Keith, and Ron. I also find myself shaking my head in</w:t>
+      </w:r>
+      <w:r>
+        <w:rPr>
+          <w:lang w:val="en"/>
+        </w:rPr>
+        <w:t xml:space="preserve"> </w:t>
+      </w:r>
+      <w:r>
+        <w:rPr>
+          <w:lang w:val="en"/>
+        </w:rPr>
+        <w:t>disbelief at some of the things I hear from the national broadcast booths.</w:t>
       </w:r>
     </w:p>
     <w:p>
+      <w:pPr>
+        <w:rPr>
+          <w:lang w:val="en"/>
+        </w:rPr>
+      </w:pPr>
+      <w:r>
+        <w:rPr>
+          <w:lang w:val="en"/>
+        </w:rPr>
+        <w:t xml:space="preserve">During one </w:t>
+      </w:r>
+      <w:r>
+        <w:rPr>
+          <w:lang w:val="en"/>
+        </w:rPr>
+        <w:t>game</w:t>
+      </w:r>
+      <w:r>
+        <w:rPr>
+          <w:lang w:val="en"/>
+        </w:rPr>
+        <w:t>, the national booth was lamenting about the</w:t>
+      </w:r>
+      <w:r>
+        <w:rPr>
+          <w:lang w:val="en"/>
+        </w:rPr>
+        <w:t xml:space="preserve"> </w:t>
+      </w:r>
+      <w:r>
+        <w:rPr>
+          <w:lang w:val="en"/>
+        </w:rPr>
+        <w:t>importance of having clutch hitters on your team. The entire time, I was thinking</w:t>
+      </w:r>
+      <w:r>
+        <w:rPr>
+          <w:lang w:val="en"/>
+        </w:rPr>
+        <w:t xml:space="preserve"> </w:t>
+      </w:r>
+      <w:r>
+        <w:rPr>
+          <w:lang w:val="en"/>
+        </w:rPr>
+        <w:t>back to the analysis I've read on Fangraphs and Baseball</w:t>
+      </w:r>
+      <w:r>
+        <w:rPr>
+          <w:lang w:val="en"/>
+        </w:rPr>
+        <w:t>-</w:t>
+      </w:r>
+      <w:r>
+        <w:rPr>
+          <w:lang w:val="en"/>
+        </w:rPr>
+        <w:t>Reference over the years</w:t>
+      </w:r>
+      <w:r>
+        <w:rPr>
+          <w:lang w:val="en"/>
+        </w:rPr>
+        <w:t xml:space="preserve"> </w:t>
+      </w:r>
+      <w:r>
+        <w:rPr>
+          <w:lang w:val="en"/>
+        </w:rPr>
+        <w:t>about the fact that previous clutch performance isn't predictive of future clutch</w:t>
+      </w:r>
+      <w:r>
+        <w:rPr>
+          <w:lang w:val="en"/>
+        </w:rPr>
+        <w:t xml:space="preserve"> </w:t>
+      </w:r>
+      <w:r>
+        <w:rPr>
+          <w:lang w:val="en"/>
+        </w:rPr>
+        <w:t xml:space="preserve">performance. </w:t>
+      </w:r>
+    </w:p>
+    <w:p>
+      <w:pPr>
+        <w:rPr>
+          <w:lang w:val="en"/>
+        </w:rPr>
+      </w:pPr>
       <w:r>
         <w:rPr>
           <w:b/>
           <w:bCs/>
-        </w:rPr>
-        <w:t>Problem:</w:t>
+          <w:lang w:val="en"/>
+        </w:rPr>
+        <w:t>The Problem:</w:t>
       </w:r>
     </w:p>
     <w:p>
-      <w:r>
+      <w:pPr>
+        <w:rPr>
+          <w:lang w:val="en"/>
+        </w:rPr>
+      </w:pPr>
+      <w:r>
+        <w:rPr>
+          <w:lang w:val="en"/>
+        </w:rPr>
         <w:t xml:space="preserve">I started wondering if I could use modern baseball statistics and </w:t>
       </w:r>
       <w:proofErr w:type="spellStart"/>
       <w:r>
-        <w:t>S</w:t>
-      </w:r>
-      <w:r>
-        <w:t>tatcast</w:t>
+        <w:rPr>
+          <w:lang w:val="en"/>
+        </w:rPr>
+        <w:t>Statcast</w:t>
       </w:r>
       <w:proofErr w:type="spellEnd"/>
       <w:r>
-        <w:t xml:space="preserve"> data to test the validity of this and other baseball adages. Specifically, I wanted to look at the following:</w:t>
+        <w:rPr>
+          <w:lang w:val="en"/>
+        </w:rPr>
+        <w:t xml:space="preserve"> data to</w:t>
+      </w:r>
+      <w:r>
+        <w:rPr>
+          <w:lang w:val="en"/>
+        </w:rPr>
+        <w:t xml:space="preserve"> </w:t>
+      </w:r>
+      <w:r>
+        <w:rPr>
+          <w:lang w:val="en"/>
+        </w:rPr>
+        <w:t>test the validity of this and other baseball adages. Specifically, I wanted to look at</w:t>
+      </w:r>
+      <w:r>
+        <w:rPr>
+          <w:lang w:val="en"/>
+        </w:rPr>
+        <w:t xml:space="preserve"> </w:t>
+      </w:r>
+      <w:r>
+        <w:rPr>
+          <w:lang w:val="en"/>
+        </w:rPr>
+        <w:t>the following:</w:t>
       </w:r>
     </w:p>
     <w:p>
       <w:pPr>
         <w:numPr>
           <w:ilvl w:val="0"/>
-          <w:numId w:val="1"/>
+          <w:numId w:val="9"/>
         </w:numPr>
-      </w:pPr>
-      <w:r>
-        <w:t>Does clutch performance result in more team wins over the course of a season?</w:t>
+        <w:rPr>
+          <w:lang w:val="en"/>
+        </w:rPr>
+      </w:pPr>
+      <w:r>
+        <w:rPr>
+          <w:lang w:val="en"/>
+        </w:rPr>
+        <w:t>Does clutch performance result in more team wins over the course of a</w:t>
+      </w:r>
+      <w:r>
+        <w:rPr>
+          <w:lang w:val="en"/>
+        </w:rPr>
+        <w:t xml:space="preserve"> </w:t>
+      </w:r>
+      <w:r>
+        <w:rPr>
+          <w:lang w:val="en"/>
+        </w:rPr>
+        <w:t>season?</w:t>
       </w:r>
     </w:p>
     <w:p>
       <w:pPr>
         <w:numPr>
           <w:ilvl w:val="0"/>
-          <w:numId w:val="2"/>
+          <w:numId w:val="9"/>
         </w:numPr>
-      </w:pPr>
-      <w:r>
-        <w:t>Do teams that perform well in clutch opportunities during the regular season go deeper in the playoffs?</w:t>
+        <w:rPr>
+          <w:lang w:val="en"/>
+        </w:rPr>
+      </w:pPr>
+      <w:r>
+        <w:rPr>
+          <w:lang w:val="en"/>
+        </w:rPr>
+        <w:t>Do teams that perform well in clutch opportunities during the regular season</w:t>
+      </w:r>
+      <w:r>
+        <w:rPr>
+          <w:lang w:val="en"/>
+        </w:rPr>
+        <w:t xml:space="preserve"> </w:t>
+      </w:r>
+      <w:r>
+        <w:rPr>
+          <w:lang w:val="en"/>
+        </w:rPr>
+        <w:t>go deeper in the playoffs?</w:t>
       </w:r>
     </w:p>
     <w:p>
       <w:pPr>
         <w:numPr>
           <w:ilvl w:val="0"/>
-          <w:numId w:val="3"/>
+          <w:numId w:val="9"/>
         </w:numPr>
-      </w:pPr>
-      <w:r>
-        <w:t>Do players really hit peak performance in their late twenties? </w:t>
+        <w:rPr>
+          <w:lang w:val="en"/>
+        </w:rPr>
+      </w:pPr>
+      <w:r>
+        <w:rPr>
+          <w:lang w:val="en"/>
+        </w:rPr>
+        <w:t xml:space="preserve">Do players really hit </w:t>
+      </w:r>
+      <w:proofErr w:type="gramStart"/>
+      <w:r>
+        <w:rPr>
+          <w:lang w:val="en"/>
+        </w:rPr>
+        <w:t>peak performance</w:t>
+      </w:r>
+      <w:proofErr w:type="gramEnd"/>
+      <w:r>
+        <w:rPr>
+          <w:lang w:val="en"/>
+        </w:rPr>
+        <w:t xml:space="preserve"> in their late twenties? </w:t>
       </w:r>
     </w:p>
     <w:p>
       <w:pPr>
         <w:numPr>
           <w:ilvl w:val="0"/>
-          <w:numId w:val="4"/>
+          <w:numId w:val="9"/>
         </w:numPr>
-      </w:pPr>
-      <w:r>
-        <w:t xml:space="preserve">Do the “three true outcomes” hold up when viewed through the lens of </w:t>
-      </w:r>
-      <w:proofErr w:type="spellStart"/>
-      <w:r>
-        <w:t>Statcast</w:t>
-      </w:r>
-      <w:proofErr w:type="spellEnd"/>
-      <w:r>
-        <w:t>? </w:t>
+        <w:rPr>
+          <w:lang w:val="en"/>
+        </w:rPr>
+      </w:pPr>
+      <w:r>
+        <w:rPr>
+          <w:lang w:val="en"/>
+        </w:rPr>
+        <w:t>Do the “three true outcomes” hold up when viewed through the lens of</w:t>
+      </w:r>
+      <w:r>
+        <w:rPr>
+          <w:lang w:val="en"/>
+        </w:rPr>
+        <w:t xml:space="preserve"> modern data</w:t>
+      </w:r>
+      <w:r>
+        <w:rPr>
+          <w:lang w:val="en"/>
+        </w:rPr>
+        <w:t xml:space="preserve">? </w:t>
       </w:r>
     </w:p>
     <w:p>
-      <w:r>
+      <w:pPr>
+        <w:rPr>
+          <w:lang w:val="en"/>
+        </w:rPr>
+      </w:pPr>
+      <w:r>
+        <w:rPr>
+          <w:lang w:val="en"/>
+        </w:rPr>
         <w:t>I set out to answer these questions and build a dashboard to visualize the results.</w:t>
       </w:r>
     </w:p>
     <w:p>
+      <w:pPr>
+        <w:rPr>
+          <w:lang w:val="en"/>
+        </w:rPr>
+      </w:pPr>
       <w:r>
         <w:rPr>
           <w:b/>
           <w:bCs/>
+          <w:lang w:val="en"/>
         </w:rPr>
         <w:t>The Data:</w:t>
       </w:r>
     </w:p>
     <w:p>
-      <w:r>
-        <w:t xml:space="preserve">My research quickly led me to </w:t>
+      <w:pPr>
+        <w:rPr>
+          <w:lang w:val="en"/>
+        </w:rPr>
+      </w:pPr>
+      <w:r>
+        <w:rPr>
+          <w:lang w:val="en"/>
+        </w:rPr>
+        <w:t>My research quickly led me to </w:t>
       </w:r>
       <w:proofErr w:type="spellStart"/>
       <w:r>
         <w:rPr>
           <w:b/>
           <w:bCs/>
+          <w:lang w:val="en"/>
         </w:rPr>
         <w:t>pybaseball</w:t>
       </w:r>
       <w:proofErr w:type="spellEnd"/>
+      <w:r>
+        <w:rPr>
+          <w:lang w:val="en"/>
+        </w:rPr>
+        <w:t>, a powerful Python module designed to</w:t>
+      </w:r>
+      <w:r>
+        <w:rPr>
+          <w:lang w:val="en"/>
+        </w:rPr>
+        <w:t xml:space="preserve"> </w:t>
+      </w:r>
+      <w:r>
+        <w:rPr>
+          <w:lang w:val="en"/>
+        </w:rPr>
+        <w:t>scrape data directly from Baseball Savant and other key sources.</w:t>
+      </w:r>
+    </w:p>
+    <w:p>
+      <w:pPr>
+        <w:rPr>
+          <w:lang w:val="en"/>
+        </w:rPr>
+      </w:pPr>
+      <w:r>
+        <w:rPr>
+          <w:lang w:val="en"/>
+        </w:rPr>
+        <w:t>I dove into the documentation for the module to learn its functionality, then wrote</w:t>
+      </w:r>
+      <w:r>
+        <w:rPr>
+          <w:lang w:val="en"/>
+        </w:rPr>
+        <w:t xml:space="preserve"> </w:t>
+      </w:r>
+      <w:r>
+        <w:rPr>
+          <w:lang w:val="en"/>
+        </w:rPr>
+        <w:t>a script to extract the specific data I needed. I pulled both individual player</w:t>
+      </w:r>
+      <w:r>
+        <w:rPr>
+          <w:lang w:val="en"/>
+        </w:rPr>
+        <w:t xml:space="preserve"> </w:t>
+      </w:r>
+      <w:r>
+        <w:rPr>
+          <w:lang w:val="en"/>
+        </w:rPr>
+        <w:t>statistics and aggregated team statistics to conduct a comprehensive mixed-level</w:t>
+      </w:r>
+      <w:r>
+        <w:rPr>
+          <w:lang w:val="en"/>
+        </w:rPr>
+        <w:t xml:space="preserve"> </w:t>
+      </w:r>
+      <w:r>
+        <w:rPr>
+          <w:lang w:val="en"/>
+        </w:rPr>
+        <w:t xml:space="preserve">analysis. For individual players, I limited the </w:t>
+      </w:r>
+      <w:r>
+        <w:rPr>
+          <w:lang w:val="en"/>
+        </w:rPr>
+        <w:lastRenderedPageBreak/>
+        <w:t>results to those with over 50 innings</w:t>
+      </w:r>
+      <w:r>
+        <w:rPr>
+          <w:lang w:val="en"/>
+        </w:rPr>
+        <w:t xml:space="preserve"> </w:t>
+      </w:r>
+      <w:r>
+        <w:rPr>
+          <w:lang w:val="en"/>
+        </w:rPr>
+        <w:t>pitched (for pitchers) or 200 plate appe</w:t>
+      </w:r>
+      <w:r>
+        <w:rPr>
+          <w:lang w:val="en"/>
+        </w:rPr>
+        <w:t>a</w:t>
+      </w:r>
+      <w:r>
+        <w:rPr>
+          <w:lang w:val="en"/>
+        </w:rPr>
+        <w:t>rances (for batters) to ensure a</w:t>
+      </w:r>
+      <w:r>
+        <w:rPr>
+          <w:lang w:val="en"/>
+        </w:rPr>
+        <w:t xml:space="preserve"> </w:t>
+      </w:r>
+      <w:r>
+        <w:rPr>
+          <w:lang w:val="en"/>
+        </w:rPr>
+        <w:t>statistically significant sample size for performance evaluations. I utilized the</w:t>
+      </w:r>
+      <w:r>
+        <w:rPr>
+          <w:lang w:val="en"/>
+        </w:rPr>
+        <w:t xml:space="preserve"> </w:t>
+      </w:r>
       <w:r>
         <w:rPr>
           <w:b/>
           <w:bCs/>
-        </w:rPr>
-        <w:t xml:space="preserve">, </w:t>
-      </w:r>
-      <w:r>
-        <w:t>a powerful Python module designed to scrape data directly from Baseball Savant and other key sources.</w:t>
+          <w:lang w:val="en"/>
+        </w:rPr>
+        <w:t>Pandas</w:t>
+      </w:r>
+      <w:r>
+        <w:rPr>
+          <w:lang w:val="en"/>
+        </w:rPr>
+        <w:t xml:space="preserve"> library to export the processed data to CSV files. </w:t>
       </w:r>
     </w:p>
     <w:p>
-      <w:r>
-        <w:t xml:space="preserve">I dove into the documentation for the module to learn its functionality, then wrote a script to extract the specific data I needed. I pulled both individual player statistics and aggregated team statistics to conduct a comprehensive mixed-level analysis. For individual players, I limited the results to those with over 50 innings pitched (for pitchers) or 200 plate appearances (for </w:t>
-      </w:r>
-      <w:r>
-        <w:lastRenderedPageBreak/>
-        <w:t xml:space="preserve">batters) to ensure a statistically significant sample size for performance evaluations. I utilized the </w:t>
-      </w:r>
+      <w:pPr>
+        <w:rPr>
+          <w:lang w:val="en"/>
+        </w:rPr>
+      </w:pPr>
+      <w:r>
+        <w:rPr>
+          <w:lang w:val="en"/>
+        </w:rPr>
+        <w:t>Once extracte</w:t>
+      </w:r>
+      <w:r>
+        <w:rPr>
+          <w:lang w:val="en"/>
+        </w:rPr>
+        <w:t>d, the data needed extensive cleaning before I could utilize it in my analysis and dashboard. This process included:</w:t>
+      </w:r>
+    </w:p>
+    <w:p>
+      <w:pPr>
+        <w:pStyle w:val="ListParagraph"/>
+        <w:numPr>
+          <w:ilvl w:val="0"/>
+          <w:numId w:val="17"/>
+        </w:numPr>
+        <w:rPr>
+          <w:lang w:val="en"/>
+        </w:rPr>
+      </w:pPr>
       <w:r>
         <w:rPr>
           <w:b/>
           <w:bCs/>
-        </w:rPr>
-        <w:t>Pandas</w:t>
-      </w:r>
-      <w:r>
-        <w:t xml:space="preserve"> library to export the processed data to CSV files. Once extracted, I cleaned the data by removing extraneous columns, standardizing formats, and addressing null values.</w:t>
+          <w:lang w:val="en"/>
+        </w:rPr>
+        <w:t xml:space="preserve">Removing unnecessary columns. </w:t>
+      </w:r>
+      <w:r>
+        <w:rPr>
+          <w:lang w:val="en"/>
+        </w:rPr>
+        <w:t xml:space="preserve">The dataset included way more columns than I would need for my current analysis. I systematically reviewed each column to determine whether there was a chance I could use it. If I wasn’t going to use it, I removed it from the dataset to reduce the overall size of the dataset and increase efficiency. </w:t>
       </w:r>
     </w:p>
     <w:p>
-      <w:r>
-        <w:t xml:space="preserve">For this project, I focused exclusively on data from the most recently completed season (2024). This approach provides the most current snapshot of how these adages hold up against contemporary player performance and tracking technology. While multi-season analysis offers longitudinal insights, not every piece of </w:t>
-      </w:r>
-      <w:proofErr w:type="spellStart"/>
-      <w:r>
-        <w:t>Statcast</w:t>
-      </w:r>
-      <w:proofErr w:type="spellEnd"/>
-      <w:r>
-        <w:t xml:space="preserve"> data or modern statistics are available for previous seasons. Additionally, a single recent season provided a robust sample for this initial exploratory test of current conventional wisdom.</w:t>
+      <w:pPr>
+        <w:pStyle w:val="ListParagraph"/>
+        <w:numPr>
+          <w:ilvl w:val="0"/>
+          <w:numId w:val="17"/>
+        </w:numPr>
+        <w:rPr>
+          <w:lang w:val="en"/>
+        </w:rPr>
+      </w:pPr>
+      <w:r>
+        <w:rPr>
+          <w:b/>
+          <w:bCs/>
+          <w:lang w:val="en"/>
+        </w:rPr>
+        <w:t>Addressing null values.</w:t>
+      </w:r>
+      <w:r>
+        <w:rPr>
+          <w:lang w:val="en"/>
+        </w:rPr>
+        <w:t xml:space="preserve"> Of the remaining columns, I examined whether there were any null values that would impact my analysis. For each null value, I analyzed the potential impact and then either deleted the row or imputed a value.  </w:t>
       </w:r>
     </w:p>
     <w:p>
-      <w:r>
-        <w:t>After exploring various methodologies to test my questions, I settled on the following approaches:</w:t>
+      <w:pPr>
+        <w:rPr>
+          <w:lang w:val="en"/>
+        </w:rPr>
+      </w:pPr>
+      <w:r>
+        <w:rPr>
+          <w:lang w:val="en"/>
+        </w:rPr>
+        <w:t>For this project, I focused exclusively on data from the most recently completed</w:t>
+      </w:r>
+      <w:r>
+        <w:rPr>
+          <w:lang w:val="en"/>
+        </w:rPr>
+        <w:t xml:space="preserve"> </w:t>
+      </w:r>
+      <w:r>
+        <w:rPr>
+          <w:lang w:val="en"/>
+        </w:rPr>
+        <w:t>season (2024). This approach provides the most current snapshot of how these</w:t>
+      </w:r>
+      <w:r>
+        <w:rPr>
+          <w:lang w:val="en"/>
+        </w:rPr>
+        <w:t xml:space="preserve"> </w:t>
+      </w:r>
+      <w:r>
+        <w:rPr>
+          <w:lang w:val="en"/>
+        </w:rPr>
+        <w:t xml:space="preserve">adages hold up against contemporary </w:t>
+      </w:r>
+      <w:r>
+        <w:rPr>
+          <w:lang w:val="en"/>
+        </w:rPr>
+        <w:t>statistics</w:t>
+      </w:r>
+      <w:r>
+        <w:rPr>
+          <w:lang w:val="en"/>
+        </w:rPr>
+        <w:t xml:space="preserve"> and tracking</w:t>
+      </w:r>
+      <w:r>
+        <w:rPr>
+          <w:lang w:val="en"/>
+        </w:rPr>
+        <w:t xml:space="preserve"> </w:t>
+      </w:r>
+      <w:r>
+        <w:rPr>
+          <w:lang w:val="en"/>
+        </w:rPr>
+        <w:t>technology. While multi-season analysis offers longitudinal insights, not every</w:t>
+      </w:r>
+      <w:r>
+        <w:rPr>
+          <w:lang w:val="en"/>
+        </w:rPr>
+        <w:t xml:space="preserve"> </w:t>
+      </w:r>
+      <w:r>
+        <w:rPr>
+          <w:lang w:val="en"/>
+        </w:rPr>
+        <w:t xml:space="preserve">piece of </w:t>
+      </w:r>
+      <w:proofErr w:type="spellStart"/>
+      <w:r>
+        <w:rPr>
+          <w:lang w:val="en"/>
+        </w:rPr>
+        <w:t>Statcast</w:t>
+      </w:r>
+      <w:proofErr w:type="spellEnd"/>
+      <w:r>
+        <w:rPr>
+          <w:lang w:val="en"/>
+        </w:rPr>
+        <w:t xml:space="preserve"> data or modern statistics are available for previous seasons.</w:t>
+      </w:r>
+      <w:r>
+        <w:rPr>
+          <w:lang w:val="en"/>
+        </w:rPr>
+        <w:t xml:space="preserve"> </w:t>
+      </w:r>
+      <w:r>
+        <w:rPr>
+          <w:lang w:val="en"/>
+        </w:rPr>
+        <w:t>Additionally, a single recent season provided a robust sample for this exploratory</w:t>
+      </w:r>
+      <w:r>
+        <w:rPr>
+          <w:lang w:val="en"/>
+        </w:rPr>
+        <w:t xml:space="preserve"> analysis</w:t>
+      </w:r>
+      <w:r>
+        <w:rPr>
+          <w:lang w:val="en"/>
+        </w:rPr>
+        <w:t>.</w:t>
       </w:r>
     </w:p>
     <w:p>
       <w:pPr>
+        <w:rPr>
+          <w:lang w:val="en"/>
+        </w:rPr>
+      </w:pPr>
+      <w:r>
+        <w:rPr>
+          <w:lang w:val="en"/>
+        </w:rPr>
+        <w:t>After exploring various methodologies to test my questions, I settled on the</w:t>
+      </w:r>
+      <w:r>
+        <w:rPr>
+          <w:lang w:val="en"/>
+        </w:rPr>
+        <w:t xml:space="preserve"> </w:t>
+      </w:r>
+      <w:r>
+        <w:rPr>
+          <w:lang w:val="en"/>
+        </w:rPr>
+        <w:t>following approaches:</w:t>
+      </w:r>
+    </w:p>
+    <w:p>
+      <w:pPr>
         <w:numPr>
           <w:ilvl w:val="0"/>
-          <w:numId w:val="5"/>
+          <w:numId w:val="10"/>
         </w:numPr>
-      </w:pPr>
-      <w:r>
-        <w:t xml:space="preserve">Clutch: I’m using </w:t>
+        <w:rPr>
+          <w:lang w:val="en"/>
+        </w:rPr>
+      </w:pPr>
+      <w:r>
+        <w:rPr>
+          <w:b/>
+          <w:bCs/>
+          <w:lang w:val="en"/>
+        </w:rPr>
+        <w:t>Clutch:</w:t>
+      </w:r>
+      <w:r>
+        <w:rPr>
+          <w:lang w:val="en"/>
+        </w:rPr>
+        <w:t xml:space="preserve"> </w:t>
+      </w:r>
+      <w:r>
+        <w:rPr>
+          <w:lang w:val="en"/>
+        </w:rPr>
+        <w:t xml:space="preserve">Comparing </w:t>
       </w:r>
       <w:proofErr w:type="spellStart"/>
       <w:r>
+        <w:rPr>
+          <w:lang w:val="en"/>
+        </w:rPr>
         <w:t>Fangraph’s</w:t>
       </w:r>
       <w:proofErr w:type="spellEnd"/>
       <w:r>
-        <w:t xml:space="preserve"> “Clutch” stat and compare it with team wins for my analysis. </w:t>
+        <w:rPr>
+          <w:lang w:val="en"/>
+        </w:rPr>
+        <w:t xml:space="preserve"> “Clutch” stat with team wins. </w:t>
       </w:r>
       <w:proofErr w:type="spellStart"/>
       <w:r>
+        <w:rPr>
+          <w:lang w:val="en"/>
+        </w:rPr>
         <w:t>Fangraph’s</w:t>
       </w:r>
       <w:proofErr w:type="spellEnd"/>
       <w:r>
-        <w:t xml:space="preserve"> Clutch stat “measures how much better or worse a player does in high leverage situations than he would have done in a context neutral environment”. </w:t>
+        <w:rPr>
+          <w:lang w:val="en"/>
+        </w:rPr>
+        <w:t xml:space="preserve"> Clutch stat “measures how much better or worse a player</w:t>
+      </w:r>
+      <w:r>
+        <w:rPr>
+          <w:lang w:val="en"/>
+        </w:rPr>
+        <w:t xml:space="preserve"> </w:t>
+      </w:r>
+      <w:r>
+        <w:rPr>
+          <w:lang w:val="en"/>
+        </w:rPr>
+        <w:t>does in high leverage situations than he would have done in a context neutral</w:t>
+      </w:r>
+      <w:r>
+        <w:rPr>
+          <w:lang w:val="en"/>
+        </w:rPr>
+        <w:t xml:space="preserve"> </w:t>
+      </w:r>
+      <w:r>
+        <w:rPr>
+          <w:lang w:val="en"/>
+        </w:rPr>
+        <w:t xml:space="preserve">environment”. </w:t>
       </w:r>
     </w:p>
     <w:p>
       <w:pPr>
         <w:numPr>
           <w:ilvl w:val="0"/>
-          <w:numId w:val="5"/>
+          <w:numId w:val="10"/>
         </w:numPr>
-      </w:pPr>
-      <w:r>
-        <w:t xml:space="preserve">Prime Age: Since we are looking at a single season, we can’t compare individual player’s performance over time. Instead, I’ve broken hitters into six age buckets (early 20s, mid 20s, late 20s, early 30s, mid 30s, and late 30s). To avoid skewing results due to varying player counts across the age </w:t>
+        <w:rPr>
+          <w:lang w:val="en"/>
+        </w:rPr>
+      </w:pPr>
+      <w:r>
+        <w:rPr>
+          <w:b/>
+          <w:bCs/>
+          <w:lang w:val="en"/>
+        </w:rPr>
+        <w:t>Prime Age:</w:t>
+      </w:r>
+      <w:r>
+        <w:rPr>
+          <w:lang w:val="en"/>
+        </w:rPr>
+        <w:t xml:space="preserve"> Since we are looking at a single season, we can’t compare individual</w:t>
+      </w:r>
+      <w:r>
+        <w:rPr>
+          <w:lang w:val="en"/>
+        </w:rPr>
+        <w:t xml:space="preserve"> </w:t>
+      </w:r>
+      <w:r>
+        <w:rPr>
+          <w:lang w:val="en"/>
+        </w:rPr>
+        <w:t>player’s performance over time. Instead, I’ve broken hitters into six age buckets</w:t>
+      </w:r>
+      <w:r>
+        <w:rPr>
+          <w:lang w:val="en"/>
+        </w:rPr>
+        <w:t xml:space="preserve"> </w:t>
+      </w:r>
+      <w:r>
+        <w:rPr>
+          <w:lang w:val="en"/>
+        </w:rPr>
+        <w:t>(early 20s, mid 20s, late 20s, early 30s, mid 30s, and late 30s). To avoid skewing</w:t>
+      </w:r>
+      <w:r>
+        <w:rPr>
+          <w:lang w:val="en"/>
+        </w:rPr>
+        <w:t xml:space="preserve"> </w:t>
+      </w:r>
+      <w:r>
+        <w:rPr>
+          <w:lang w:val="en"/>
+        </w:rPr>
+        <w:t xml:space="preserve">results due to varying player counts across the age </w:t>
       </w:r>
       <w:proofErr w:type="spellStart"/>
       <w:proofErr w:type="gramStart"/>
       <w:r>
+        <w:rPr>
+          <w:lang w:val="en"/>
+        </w:rPr>
         <w:t>groups,I</w:t>
       </w:r>
       <w:proofErr w:type="spellEnd"/>
       <w:proofErr w:type="gramEnd"/>
       <w:r>
-        <w:t xml:space="preserve"> looked exclusively at the top 10% of players within each group (based on </w:t>
+        <w:rPr>
+          <w:lang w:val="en"/>
+        </w:rPr>
+        <w:t xml:space="preserve"> looked exclusively</w:t>
+      </w:r>
+      <w:r>
+        <w:rPr>
+          <w:lang w:val="en"/>
+        </w:rPr>
+        <w:t xml:space="preserve"> </w:t>
+      </w:r>
+      <w:r>
+        <w:rPr>
+          <w:lang w:val="en"/>
+        </w:rPr>
+        <w:t xml:space="preserve">at the top 10% of players within each group (based on </w:t>
       </w:r>
       <w:proofErr w:type="spellStart"/>
       <w:r>
+        <w:rPr>
+          <w:lang w:val="en"/>
+        </w:rPr>
         <w:t>xWOBA</w:t>
       </w:r>
       <w:proofErr w:type="spellEnd"/>
       <w:r>
-        <w:t>). </w:t>
+        <w:rPr>
+          <w:lang w:val="en"/>
+        </w:rPr>
+        <w:t xml:space="preserve">). </w:t>
       </w:r>
     </w:p>
     <w:p>
       <w:pPr>
         <w:numPr>
           <w:ilvl w:val="0"/>
-          <w:numId w:val="5"/>
+          <w:numId w:val="10"/>
         </w:numPr>
-      </w:pPr>
-      <w:r>
-        <w:t>Three true outcomes: The “three true outcomes” in baseball are strikeouts, walks, and homeruns. This is because none of these outcomes involve the defense other than pitcher and catcher. I used the advanced statistics of Stuff+, Location+, and Barrel% compared them with traditional statistics of K%, BB%, and HR/AB respectively. </w:t>
+        <w:rPr>
+          <w:lang w:val="en"/>
+        </w:rPr>
+      </w:pPr>
+      <w:r>
+        <w:rPr>
+          <w:b/>
+          <w:bCs/>
+          <w:lang w:val="en"/>
+        </w:rPr>
+        <w:t>Three true outcomes:</w:t>
+      </w:r>
+      <w:r>
+        <w:rPr>
+          <w:lang w:val="en"/>
+        </w:rPr>
+        <w:t xml:space="preserve"> The “three true outcomes” in baseball are strikeouts,</w:t>
+      </w:r>
+      <w:r>
+        <w:rPr>
+          <w:lang w:val="en"/>
+        </w:rPr>
+        <w:t xml:space="preserve"> </w:t>
+      </w:r>
+      <w:r>
+        <w:rPr>
+          <w:lang w:val="en"/>
+        </w:rPr>
+        <w:t>walks, and homeruns. This is because none of these outcomes involve the</w:t>
+      </w:r>
+      <w:r>
+        <w:rPr>
+          <w:lang w:val="en"/>
+        </w:rPr>
+        <w:t xml:space="preserve"> </w:t>
+      </w:r>
+      <w:r>
+        <w:rPr>
+          <w:lang w:val="en"/>
+        </w:rPr>
+        <w:t>defense other than pitcher and catcher. However, there are other factors</w:t>
+      </w:r>
+      <w:r>
+        <w:rPr>
+          <w:lang w:val="en"/>
+        </w:rPr>
+        <w:t xml:space="preserve"> </w:t>
+      </w:r>
+      <w:r>
+        <w:rPr>
+          <w:lang w:val="en"/>
+        </w:rPr>
+        <w:t xml:space="preserve">outside the control of the pitcher or batter (e.g. </w:t>
+      </w:r>
+      <w:r>
+        <w:rPr>
+          <w:lang w:val="en"/>
+        </w:rPr>
+        <w:t>umpire</w:t>
+      </w:r>
+      <w:r>
+        <w:rPr>
+          <w:lang w:val="en"/>
+        </w:rPr>
+        <w:t xml:space="preserve"> errors,</w:t>
+      </w:r>
+      <w:r>
+        <w:rPr>
+          <w:lang w:val="en"/>
+        </w:rPr>
+        <w:t xml:space="preserve"> </w:t>
+      </w:r>
+      <w:r>
+        <w:rPr>
+          <w:lang w:val="en"/>
+        </w:rPr>
+        <w:t>stadium</w:t>
+      </w:r>
+      <w:r>
+        <w:rPr>
+          <w:lang w:val="en"/>
+        </w:rPr>
+        <w:t xml:space="preserve"> </w:t>
+      </w:r>
+      <w:r>
+        <w:rPr>
+          <w:lang w:val="en"/>
+        </w:rPr>
+        <w:t>dimensions</w:t>
+      </w:r>
+      <w:r>
+        <w:rPr>
+          <w:lang w:val="en"/>
+        </w:rPr>
+        <w:t xml:space="preserve">, and weather conditions). </w:t>
+      </w:r>
+      <w:r>
+        <w:rPr>
+          <w:lang w:val="en"/>
+        </w:rPr>
+        <w:t xml:space="preserve">To test how “true” these outcomes are, </w:t>
+      </w:r>
+      <w:r>
+        <w:rPr>
+          <w:lang w:val="en"/>
+        </w:rPr>
+        <w:t>I used the advanced statistics of Stuff+,</w:t>
+      </w:r>
+      <w:r>
+        <w:rPr>
+          <w:lang w:val="en"/>
+        </w:rPr>
+        <w:t xml:space="preserve"> </w:t>
+      </w:r>
+      <w:r>
+        <w:rPr>
+          <w:lang w:val="en"/>
+        </w:rPr>
+        <w:t>Location+, and Barrel% compared them with traditional statistics of K%, BB%,</w:t>
+      </w:r>
+      <w:r>
+        <w:rPr>
+          <w:lang w:val="en"/>
+        </w:rPr>
+        <w:t xml:space="preserve"> </w:t>
+      </w:r>
+      <w:r>
+        <w:rPr>
+          <w:lang w:val="en"/>
+        </w:rPr>
+        <w:t xml:space="preserve">and HR/AB respectively. </w:t>
       </w:r>
     </w:p>
     <w:p>
+      <w:pPr>
+        <w:ind w:left="720"/>
+        <w:rPr>
+          <w:lang w:val="en"/>
+        </w:rPr>
+      </w:pPr>
+    </w:p>
+    <w:p>
+      <w:pPr>
+        <w:rPr>
+          <w:lang w:val="en"/>
+        </w:rPr>
+      </w:pPr>
       <w:r>
         <w:rPr>
           <w:b/>
           <w:bCs/>
-        </w:rPr>
-        <w:t>Key Findings:</w:t>
-      </w:r>
-    </w:p>
-    <w:p>
-      <w:pPr>
-        <w:numPr>
-          <w:ilvl w:val="0"/>
-          <w:numId w:val="8"/>
-        </w:numPr>
-      </w:pPr>
-      <w:r>
-        <w:t>Clutch: Having clutch batters on your team has no impact on your ability to win games during the regular season or playoff success. Notably, the two teams that made it to the World Series (Dodgers and Yankees) had a negative average clutch among their batters. </w:t>
-      </w:r>
-    </w:p>
-    <w:p>
-      <w:pPr>
-        <w:numPr>
-          <w:ilvl w:val="0"/>
-          <w:numId w:val="8"/>
-        </w:numPr>
-      </w:pPr>
-      <w:r>
-        <w:t xml:space="preserve">Prime age: Players in their early 30s performed the best! There was very little difference in results among the three “20s” age groups and even the </w:t>
-      </w:r>
-      <w:proofErr w:type="spellStart"/>
-      <w:r>
-        <w:t>mid 30s</w:t>
-      </w:r>
-      <w:proofErr w:type="spellEnd"/>
-      <w:r>
-        <w:t xml:space="preserve"> group showed a minimal drop-off. A significant drop-off wasn’t observed until the late 30s. </w:t>
-      </w:r>
-    </w:p>
-    <w:p>
-      <w:pPr>
-        <w:numPr>
-          <w:ilvl w:val="0"/>
-          <w:numId w:val="8"/>
-        </w:numPr>
-      </w:pPr>
-      <w:r>
-        <w:t xml:space="preserve">Three true outcomes: These tend to hold-up as mostly true! There is a high correlation between the advanced </w:t>
-      </w:r>
-      <w:proofErr w:type="spellStart"/>
-      <w:r>
-        <w:t>statcast</w:t>
-      </w:r>
-      <w:proofErr w:type="spellEnd"/>
-      <w:r>
-        <w:t xml:space="preserve"> data and the actual results. However, it is still worth examining the outliers in the data. There were several players that had well above average Stuff+ or Location</w:t>
-      </w:r>
-      <w:proofErr w:type="gramStart"/>
-      <w:r>
-        <w:t>+, but</w:t>
-      </w:r>
-      <w:proofErr w:type="gramEnd"/>
-      <w:r>
-        <w:t xml:space="preserve"> performed poorly in terms of K% or BB%. </w:t>
-      </w:r>
-    </w:p>
-    <w:p>
-      <w:r>
-        <w:rPr>
-          <w:b/>
-          <w:bCs/>
+          <w:lang w:val="en"/>
         </w:rPr>
         <w:lastRenderedPageBreak/>
-        <w:t>Recommendations:</w:t>
-      </w:r>
-    </w:p>
-    <w:p>
-      <w:r>
-        <w:t>As is often the case with adages, the wisdom of these baseball adages appears to be lost in modern context. Based on my analysis of the 2024 data, I would recommend that baseball teams consider the following:</w:t>
+        <w:t>Key Insights:</w:t>
       </w:r>
     </w:p>
     <w:p>
@@ -366,79 +1156,554 @@
           <w:ilvl w:val="0"/>
           <w:numId w:val="11"/>
         </w:numPr>
+        <w:rPr>
+          <w:lang w:val="en"/>
+        </w:rPr>
       </w:pPr>
       <w:r>
         <w:rPr>
           <w:b/>
           <w:bCs/>
-        </w:rPr>
-        <w:t>Prioritize Consistent Performance over "Clutch":</w:t>
-      </w:r>
-      <w:r>
-        <w:t xml:space="preserve"> I would place very little weight on a player's "clutch" performance when evaluating potential free agents or trade targets. Instead, focus on consistent success across all game situations.</w:t>
+          <w:lang w:val="en"/>
+        </w:rPr>
+        <w:t>Clutch</w:t>
+      </w:r>
+      <w:r>
+        <w:rPr>
+          <w:lang w:val="en"/>
+        </w:rPr>
+        <w:t>: Having clutch batters on your team has no impact on your ability to win</w:t>
+      </w:r>
+      <w:r>
+        <w:rPr>
+          <w:lang w:val="en"/>
+        </w:rPr>
+        <w:t xml:space="preserve"> </w:t>
+      </w:r>
+      <w:r>
+        <w:rPr>
+          <w:lang w:val="en"/>
+        </w:rPr>
+        <w:t>games during the regular season or playoff success. Notably, the two teams that</w:t>
+      </w:r>
+      <w:r>
+        <w:rPr>
+          <w:lang w:val="en"/>
+        </w:rPr>
+        <w:t xml:space="preserve"> </w:t>
+      </w:r>
+      <w:r>
+        <w:rPr>
+          <w:lang w:val="en"/>
+        </w:rPr>
+        <w:t>made it to the World Series (Dodgers and Yankees) had a negative average clutch</w:t>
+      </w:r>
+      <w:r>
+        <w:rPr>
+          <w:lang w:val="en"/>
+        </w:rPr>
+        <w:t xml:space="preserve"> </w:t>
+      </w:r>
+      <w:r>
+        <w:rPr>
+          <w:lang w:val="en"/>
+        </w:rPr>
+        <w:t>among their batters.</w:t>
       </w:r>
     </w:p>
     <w:p>
       <w:pPr>
         <w:numPr>
           <w:ilvl w:val="0"/>
-          <w:numId w:val="11"/>
+          <w:numId w:val="12"/>
         </w:numPr>
+        <w:rPr>
+          <w:lang w:val="en"/>
+        </w:rPr>
       </w:pPr>
       <w:r>
         <w:rPr>
           <w:b/>
           <w:bCs/>
-        </w:rPr>
-        <w:t>Re-evaluate Long-Term Deals for Players in Their 30s:</w:t>
-      </w:r>
-      <w:r>
-        <w:t xml:space="preserve"> Teams should be more willing to sign players who have reached their 30s to long-term deals. Current hesitancy to sign anyone but superstars well into their 30s likely causes teams to miss out on significant value.</w:t>
+          <w:lang w:val="en"/>
+        </w:rPr>
+        <w:t>Prime age</w:t>
+      </w:r>
+      <w:r>
+        <w:rPr>
+          <w:lang w:val="en"/>
+        </w:rPr>
+        <w:t>: Players in their early 30s performed the best! There was very little</w:t>
+      </w:r>
+      <w:r>
+        <w:rPr>
+          <w:lang w:val="en"/>
+        </w:rPr>
+        <w:t xml:space="preserve"> </w:t>
+      </w:r>
+      <w:r>
+        <w:rPr>
+          <w:lang w:val="en"/>
+        </w:rPr>
+        <w:t xml:space="preserve">difference in results among the three “20s” age groups and even the </w:t>
+      </w:r>
+      <w:r>
+        <w:rPr>
+          <w:lang w:val="en"/>
+        </w:rPr>
+        <w:t>mid-30s</w:t>
+      </w:r>
+      <w:r>
+        <w:rPr>
+          <w:lang w:val="en"/>
+        </w:rPr>
+        <w:t xml:space="preserve"> </w:t>
+      </w:r>
+      <w:r>
+        <w:rPr>
+          <w:lang w:val="en"/>
+        </w:rPr>
+        <w:t>group showed a minimal drop-off. A significant drop-off wasn’t observed until the</w:t>
+      </w:r>
+      <w:r>
+        <w:rPr>
+          <w:lang w:val="en"/>
+        </w:rPr>
+        <w:t xml:space="preserve"> </w:t>
+      </w:r>
+      <w:r>
+        <w:rPr>
+          <w:lang w:val="en"/>
+        </w:rPr>
+        <w:t>late</w:t>
+      </w:r>
+      <w:r>
+        <w:rPr>
+          <w:lang w:val="en"/>
+        </w:rPr>
+        <w:t>-</w:t>
+      </w:r>
+      <w:r>
+        <w:rPr>
+          <w:lang w:val="en"/>
+        </w:rPr>
+        <w:t xml:space="preserve">30s. </w:t>
       </w:r>
     </w:p>
     <w:p>
       <w:pPr>
         <w:numPr>
           <w:ilvl w:val="0"/>
-          <w:numId w:val="11"/>
+          <w:numId w:val="13"/>
         </w:numPr>
+        <w:rPr>
+          <w:lang w:val="en"/>
+        </w:rPr>
       </w:pPr>
       <w:r>
         <w:rPr>
           <w:b/>
           <w:bCs/>
-        </w:rPr>
-        <w:t>Hunt for "Three True Outcome" Outliers:</w:t>
-      </w:r>
-      <w:r>
-        <w:t xml:space="preserve"> Be willing to delve deeper when evaluating players based solely on their traditional "three true outcome" results. Players like Tim Hill, who had one of the worst K% in the league but was well above average in Stuff+, represent potential undervalued assets if other teams are focusing solely on results.</w:t>
+          <w:lang w:val="en"/>
+        </w:rPr>
+        <w:t>Three true outcomes</w:t>
+      </w:r>
+      <w:r>
+        <w:rPr>
+          <w:lang w:val="en"/>
+        </w:rPr>
+        <w:t xml:space="preserve">: These tend to </w:t>
+      </w:r>
+      <w:r>
+        <w:rPr>
+          <w:lang w:val="en"/>
+        </w:rPr>
+        <w:t>hold up</w:t>
+      </w:r>
+      <w:r>
+        <w:rPr>
+          <w:lang w:val="en"/>
+        </w:rPr>
+        <w:t xml:space="preserve"> as mostly true! There is a high</w:t>
+      </w:r>
+      <w:r>
+        <w:rPr>
+          <w:lang w:val="en"/>
+        </w:rPr>
+        <w:t xml:space="preserve"> </w:t>
+      </w:r>
+      <w:r>
+        <w:rPr>
+          <w:lang w:val="en"/>
+        </w:rPr>
+        <w:t>correlation</w:t>
+      </w:r>
+      <w:r>
+        <w:rPr>
+          <w:lang w:val="en"/>
+        </w:rPr>
+        <w:t xml:space="preserve"> </w:t>
+      </w:r>
+      <w:r>
+        <w:rPr>
+          <w:lang w:val="en"/>
+        </w:rPr>
+        <w:t xml:space="preserve">between the advanced </w:t>
+      </w:r>
+      <w:r>
+        <w:rPr>
+          <w:lang w:val="en"/>
+        </w:rPr>
+        <w:t>statistics</w:t>
+      </w:r>
+      <w:r>
+        <w:rPr>
+          <w:lang w:val="en"/>
+        </w:rPr>
+        <w:t xml:space="preserve"> and the actual results. However, it</w:t>
+      </w:r>
+      <w:r>
+        <w:rPr>
+          <w:lang w:val="en"/>
+        </w:rPr>
+        <w:t xml:space="preserve"> </w:t>
+      </w:r>
+      <w:r>
+        <w:rPr>
+          <w:lang w:val="en"/>
+        </w:rPr>
+        <w:t>is still worth examining the outliers in the data. There were several players that</w:t>
+      </w:r>
+      <w:r>
+        <w:rPr>
+          <w:lang w:val="en"/>
+        </w:rPr>
+        <w:t xml:space="preserve"> </w:t>
+      </w:r>
+      <w:r>
+        <w:rPr>
+          <w:lang w:val="en"/>
+        </w:rPr>
+        <w:t>had well above average Stuff+ or Location</w:t>
+      </w:r>
+      <w:proofErr w:type="gramStart"/>
+      <w:r>
+        <w:rPr>
+          <w:lang w:val="en"/>
+        </w:rPr>
+        <w:t>+, but</w:t>
+      </w:r>
+      <w:proofErr w:type="gramEnd"/>
+      <w:r>
+        <w:rPr>
+          <w:lang w:val="en"/>
+        </w:rPr>
+        <w:t xml:space="preserve"> performed poorly in terms of K%</w:t>
+      </w:r>
+      <w:r>
+        <w:rPr>
+          <w:lang w:val="en"/>
+        </w:rPr>
+        <w:t xml:space="preserve"> </w:t>
+      </w:r>
+      <w:r>
+        <w:rPr>
+          <w:lang w:val="en"/>
+        </w:rPr>
+        <w:t xml:space="preserve">or BB%. </w:t>
       </w:r>
     </w:p>
     <w:p>
-      <w:r>
-        <w:t xml:space="preserve">I also recommend that teams explore future analysis projects to explore these and other adages in more depth. </w:t>
-      </w:r>
-      <w:proofErr w:type="gramStart"/>
-      <w:r>
-        <w:t>In particular, I</w:t>
-      </w:r>
-      <w:proofErr w:type="gramEnd"/>
-      <w:r>
-        <w:t xml:space="preserve"> would suggest an in-depth multi-season analysis, and a willingness to always question conventional wisdom with data.</w:t>
+      <w:pPr>
+        <w:rPr>
+          <w:lang w:val="en"/>
+        </w:rPr>
+      </w:pPr>
+      <w:r>
+        <w:rPr>
+          <w:b/>
+          <w:bCs/>
+          <w:lang w:val="en"/>
+        </w:rPr>
+        <w:t>Recommendations:</w:t>
       </w:r>
     </w:p>
     <w:p>
-      <w:r>
-        <w:br/>
-      </w:r>
-      <w:r>
-        <w:br/>
-      </w:r>
-      <w:r>
-        <w:br/>
-      </w:r>
-      <w:r>
-        <w:br/>
+      <w:pPr>
+        <w:rPr>
+          <w:lang w:val="en"/>
+        </w:rPr>
+      </w:pPr>
+      <w:r>
+        <w:rPr>
+          <w:lang w:val="en"/>
+        </w:rPr>
+        <w:t>As is often the case with adages, the wisdom of these baseball adages appears to be</w:t>
+      </w:r>
+      <w:r>
+        <w:rPr>
+          <w:lang w:val="en"/>
+        </w:rPr>
+        <w:t xml:space="preserve"> </w:t>
+      </w:r>
+      <w:r>
+        <w:rPr>
+          <w:lang w:val="en"/>
+        </w:rPr>
+        <w:t>lost in modern context. Based on my analysis of the 2024 data, I would recommend</w:t>
+      </w:r>
+      <w:r>
+        <w:rPr>
+          <w:lang w:val="en"/>
+        </w:rPr>
+        <w:t xml:space="preserve"> </w:t>
+      </w:r>
+      <w:r>
+        <w:rPr>
+          <w:lang w:val="en"/>
+        </w:rPr>
+        <w:t>that baseball teams consider the following:</w:t>
+      </w:r>
+    </w:p>
+    <w:p>
+      <w:pPr>
+        <w:numPr>
+          <w:ilvl w:val="0"/>
+          <w:numId w:val="14"/>
+        </w:numPr>
+        <w:rPr>
+          <w:lang w:val="en"/>
+        </w:rPr>
+      </w:pPr>
+      <w:r>
+        <w:rPr>
+          <w:b/>
+          <w:bCs/>
+          <w:lang w:val="en"/>
+        </w:rPr>
+        <w:t>Prioritize Consistent Performance over "Clutch"</w:t>
+      </w:r>
+      <w:r>
+        <w:rPr>
+          <w:lang w:val="en"/>
+        </w:rPr>
+        <w:t>: I would place very little weight</w:t>
+      </w:r>
+      <w:r>
+        <w:rPr>
+          <w:lang w:val="en"/>
+        </w:rPr>
+        <w:t xml:space="preserve"> </w:t>
+      </w:r>
+      <w:r>
+        <w:rPr>
+          <w:lang w:val="en"/>
+        </w:rPr>
+        <w:t>on a player's "clutch" performance when evaluating potential free agents or trade</w:t>
+      </w:r>
+      <w:r>
+        <w:rPr>
+          <w:lang w:val="en"/>
+        </w:rPr>
+        <w:t xml:space="preserve"> </w:t>
+      </w:r>
+      <w:r>
+        <w:rPr>
+          <w:lang w:val="en"/>
+        </w:rPr>
+        <w:t>targets. Instead, focus on consistent success across all game situations.</w:t>
+      </w:r>
+    </w:p>
+    <w:p>
+      <w:pPr>
+        <w:numPr>
+          <w:ilvl w:val="0"/>
+          <w:numId w:val="15"/>
+        </w:numPr>
+        <w:rPr>
+          <w:lang w:val="en"/>
+        </w:rPr>
+      </w:pPr>
+      <w:r>
+        <w:rPr>
+          <w:b/>
+          <w:bCs/>
+          <w:lang w:val="en"/>
+        </w:rPr>
+        <w:t>Re-evaluate Long-Term Deals for Players in Their 30s</w:t>
+      </w:r>
+      <w:r>
+        <w:rPr>
+          <w:lang w:val="en"/>
+        </w:rPr>
+        <w:t>: Teams should be more</w:t>
+      </w:r>
+      <w:r>
+        <w:rPr>
+          <w:lang w:val="en"/>
+        </w:rPr>
+        <w:t xml:space="preserve"> </w:t>
+      </w:r>
+      <w:r>
+        <w:rPr>
+          <w:lang w:val="en"/>
+        </w:rPr>
+        <w:t>willing to sign players who have reached their 30s to long-term deals. Current</w:t>
+      </w:r>
+      <w:r>
+        <w:rPr>
+          <w:lang w:val="en"/>
+        </w:rPr>
+        <w:t xml:space="preserve"> </w:t>
+      </w:r>
+      <w:r>
+        <w:rPr>
+          <w:lang w:val="en"/>
+        </w:rPr>
+        <w:t>hesitancy to sign anyone but superstars well into their 30s likely causes teams to</w:t>
+      </w:r>
+      <w:r>
+        <w:rPr>
+          <w:lang w:val="en"/>
+        </w:rPr>
+        <w:t xml:space="preserve"> </w:t>
+      </w:r>
+      <w:r>
+        <w:rPr>
+          <w:lang w:val="en"/>
+        </w:rPr>
+        <w:t>miss out on significant value.</w:t>
+      </w:r>
+    </w:p>
+    <w:p>
+      <w:pPr>
+        <w:numPr>
+          <w:ilvl w:val="0"/>
+          <w:numId w:val="16"/>
+        </w:numPr>
+        <w:rPr>
+          <w:lang w:val="en"/>
+        </w:rPr>
+      </w:pPr>
+      <w:r>
+        <w:rPr>
+          <w:b/>
+          <w:bCs/>
+          <w:lang w:val="en"/>
+        </w:rPr>
+        <w:t>Hunt for "Three True Outcome" Outliers</w:t>
+      </w:r>
+      <w:r>
+        <w:rPr>
+          <w:lang w:val="en"/>
+        </w:rPr>
+        <w:t>: Be willing to delve deeper when</w:t>
+      </w:r>
+      <w:r>
+        <w:rPr>
+          <w:lang w:val="en"/>
+        </w:rPr>
+        <w:t xml:space="preserve"> </w:t>
+      </w:r>
+      <w:r>
+        <w:rPr>
+          <w:lang w:val="en"/>
+        </w:rPr>
+        <w:t>evaluating players based solely on their traditional "three true outcome" results.</w:t>
+      </w:r>
+      <w:r>
+        <w:rPr>
+          <w:lang w:val="en"/>
+        </w:rPr>
+        <w:t xml:space="preserve"> </w:t>
+      </w:r>
+      <w:r>
+        <w:rPr>
+          <w:lang w:val="en"/>
+        </w:rPr>
+        <w:t>Players like Tim Hill, who had one of the worst K% in the league but was well above</w:t>
+      </w:r>
+      <w:r>
+        <w:rPr>
+          <w:lang w:val="en"/>
+        </w:rPr>
+        <w:t xml:space="preserve"> </w:t>
+      </w:r>
+      <w:r>
+        <w:rPr>
+          <w:lang w:val="en"/>
+        </w:rPr>
+        <w:t>average in Stuff+, represent potential undervalued assets if other teams are</w:t>
+      </w:r>
+      <w:r>
+        <w:rPr>
+          <w:lang w:val="en"/>
+        </w:rPr>
+        <w:t xml:space="preserve"> </w:t>
+      </w:r>
+      <w:r>
+        <w:rPr>
+          <w:lang w:val="en"/>
+        </w:rPr>
+        <w:t>focusing solely on results.</w:t>
+      </w:r>
+    </w:p>
+    <w:p>
+      <w:r>
+        <w:rPr>
+          <w:lang w:val="en"/>
+        </w:rPr>
+        <w:t xml:space="preserve">I also recommend that teams explore future analysis projects to </w:t>
+      </w:r>
+      <w:r>
+        <w:rPr>
+          <w:lang w:val="en"/>
+        </w:rPr>
+        <w:t>analyze</w:t>
+      </w:r>
+      <w:r>
+        <w:rPr>
+          <w:lang w:val="en"/>
+        </w:rPr>
+        <w:t xml:space="preserve"> these and</w:t>
+      </w:r>
+      <w:r>
+        <w:rPr>
+          <w:lang w:val="en"/>
+        </w:rPr>
+        <w:t xml:space="preserve"> </w:t>
+      </w:r>
+      <w:r>
+        <w:rPr>
+          <w:lang w:val="en"/>
+        </w:rPr>
+        <w:t xml:space="preserve">other adages in more depth. </w:t>
+      </w:r>
+      <w:proofErr w:type="gramStart"/>
+      <w:r>
+        <w:rPr>
+          <w:lang w:val="en"/>
+        </w:rPr>
+        <w:t>In particular, I</w:t>
+      </w:r>
+      <w:proofErr w:type="gramEnd"/>
+      <w:r>
+        <w:rPr>
+          <w:lang w:val="en"/>
+        </w:rPr>
+        <w:t xml:space="preserve"> would suggest an in-depth multi-season</w:t>
+      </w:r>
+      <w:r>
+        <w:rPr>
+          <w:lang w:val="en"/>
+        </w:rPr>
+        <w:t xml:space="preserve"> </w:t>
+      </w:r>
+      <w:r>
+        <w:rPr>
+          <w:lang w:val="en"/>
+        </w:rPr>
+        <w:t>analysis, and a willingness to always question conventional wisdom with data.</w:t>
       </w:r>
     </w:p>
     <w:sectPr>
@@ -454,9 +1719,9 @@
 <file path=word/numbering.xml><?xml version="1.0" encoding="utf-8"?>
 <w:numbering xmlns:wpc="http://schemas.microsoft.com/office/word/2010/wordprocessingCanvas" xmlns:cx="http://schemas.microsoft.com/office/drawing/2014/chartex" xmlns:cx1="http://schemas.microsoft.com/office/drawing/2015/9/8/chartex" xmlns:cx2="http://schemas.microsoft.com/office/drawing/2015/10/21/chartex" xmlns:cx3="http://schemas.microsoft.com/office/drawing/2016/5/9/chartex" xmlns:cx4="http://schemas.microsoft.com/office/drawing/2016/5/10/chartex" xmlns:cx5="http://schemas.microsoft.com/office/drawing/2016/5/11/chartex" xmlns:cx6="http://schemas.microsoft.com/office/drawing/2016/5/12/chartex" xmlns:cx7="http://schemas.microsoft.com/office/drawing/2016/5/13/chartex" xmlns:cx8="http://schemas.microsoft.com/office/drawing/2016/5/14/chartex" xmlns:mc="http://schemas.openxmlformats.org/markup-compatibility/2006" xmlns:aink="http://schemas.microsoft.com/office/drawing/2016/ink" xmlns:am3d="http://schemas.microsoft.com/office/drawing/2017/model3d" xmlns:o="urn:schemas-microsoft-com:office:office" xmlns:oel="http://schemas.microsoft.com/office/2019/extlst" xmlns:r="http://schemas.openxmlformats.org/officeDocument/2006/relationships" xmlns:m="http://schemas.openxmlformats.org/officeDocument/2006/math" xmlns:v="urn:schemas-microsoft-com:vml" xmlns:wp14="http://schemas.microsoft.com/office/word/2010/wordprocessingDrawing" xmlns:wp="http://schemas.openxmlformats.org/drawingml/2006/wordprocessingDrawing" xmlns:w10="urn:schemas-microsoft-com:office:word" xmlns:w="http://schemas.openxmlformats.org/wordprocessingml/2006/main" xmlns:w14="http://schemas.microsoft.com/office/word/2010/wordml" xmlns:w15="http://schemas.microsoft.com/office/word/2012/wordml" xmlns:w16cex="http://schemas.microsoft.com/office/word/2018/wordml/cex" xmlns:w16cid="http://schemas.microsoft.com/office/word/2016/wordml/cid" xmlns:w16="http://schemas.microsoft.com/office/word/2018/wordml" xmlns:w16du="http://schemas.microsoft.com/office/word/2023/wordml/word16du" xmlns:w16sdtdh="http://schemas.microsoft.com/office/word/2020/wordml/sdtdatahash" xmlns:w16sdtfl="http://schemas.microsoft.com/office/word/2024/wordml/sdtformatlock" xmlns:w16se="http://schemas.microsoft.com/office/word/2015/wordml/symex" xmlns:wpg="http://schemas.microsoft.com/office/word/2010/wordprocessingGroup" xmlns:wpi="http://schemas.microsoft.com/office/word/2010/wordprocessingInk" xmlns:wne="http://schemas.microsoft.com/office/word/2006/wordml" xmlns:wps="http://schemas.microsoft.com/office/word/2010/wordprocessingShape" mc:Ignorable="w14 w15 w16se w16cid w16 w16cex w16sdtdh w16sdtfl w16du wp14">
   <w:abstractNum w:abstractNumId="0" w15:restartNumberingAfterBreak="0">
-    <w:nsid w:val="02DD7E74"/>
+    <w:nsid w:val="00BA0623"/>
     <w:multiLevelType w:val="multilevel"/>
-    <w:tmpl w:val="EE365138"/>
+    <w:tmpl w:val="5FACABC2"/>
     <w:lvl w:ilvl="0">
       <w:start w:val="1"/>
       <w:numFmt w:val="decimal"/>
@@ -567,9 +1832,9 @@
     </w:lvl>
   </w:abstractNum>
   <w:abstractNum w:abstractNumId="1" w15:restartNumberingAfterBreak="0">
-    <w:nsid w:val="13BE1DEA"/>
+    <w:nsid w:val="03977700"/>
     <w:multiLevelType w:val="multilevel"/>
-    <w:tmpl w:val="8E001168"/>
+    <w:tmpl w:val="2D92A9F4"/>
     <w:lvl w:ilvl="0">
       <w:start w:val="1"/>
       <w:numFmt w:val="bullet"/>
@@ -716,15 +1981,1147 @@
     </w:lvl>
   </w:abstractNum>
   <w:abstractNum w:abstractNumId="2" w15:restartNumberingAfterBreak="0">
-    <w:nsid w:val="146D511B"/>
+    <w:nsid w:val="07B83E88"/>
     <w:multiLevelType w:val="multilevel"/>
-    <w:tmpl w:val="78ACDAD8"/>
+    <w:tmpl w:val="465C82F4"/>
     <w:lvl w:ilvl="0">
-      <w:start w:val="2"/>
+      <w:start w:val="1"/>
+      <w:numFmt w:val="bullet"/>
+      <w:lvlText w:val=""/>
+      <w:lvlJc w:val="left"/>
+      <w:pPr>
+        <w:tabs>
+          <w:tab w:val="num" w:pos="720"/>
+        </w:tabs>
+        <w:ind w:left="720" w:hanging="360"/>
+      </w:pPr>
+      <w:rPr>
+        <w:rFonts w:ascii="Symbol" w:hAnsi="Symbol" w:hint="default"/>
+        <w:sz w:val="20"/>
+      </w:rPr>
+    </w:lvl>
+    <w:lvl w:ilvl="1" w:tentative="1">
+      <w:start w:val="1"/>
+      <w:numFmt w:val="bullet"/>
+      <w:lvlText w:val="o"/>
+      <w:lvlJc w:val="left"/>
+      <w:pPr>
+        <w:tabs>
+          <w:tab w:val="num" w:pos="1440"/>
+        </w:tabs>
+        <w:ind w:left="1440" w:hanging="360"/>
+      </w:pPr>
+      <w:rPr>
+        <w:rFonts w:ascii="Courier New" w:hAnsi="Courier New" w:hint="default"/>
+        <w:sz w:val="20"/>
+      </w:rPr>
+    </w:lvl>
+    <w:lvl w:ilvl="2" w:tentative="1">
+      <w:start w:val="1"/>
+      <w:numFmt w:val="bullet"/>
+      <w:lvlText w:val=""/>
+      <w:lvlJc w:val="left"/>
+      <w:pPr>
+        <w:tabs>
+          <w:tab w:val="num" w:pos="2160"/>
+        </w:tabs>
+        <w:ind w:left="2160" w:hanging="360"/>
+      </w:pPr>
+      <w:rPr>
+        <w:rFonts w:ascii="Wingdings" w:hAnsi="Wingdings" w:hint="default"/>
+        <w:sz w:val="20"/>
+      </w:rPr>
+    </w:lvl>
+    <w:lvl w:ilvl="3" w:tentative="1">
+      <w:start w:val="1"/>
+      <w:numFmt w:val="bullet"/>
+      <w:lvlText w:val=""/>
+      <w:lvlJc w:val="left"/>
+      <w:pPr>
+        <w:tabs>
+          <w:tab w:val="num" w:pos="2880"/>
+        </w:tabs>
+        <w:ind w:left="2880" w:hanging="360"/>
+      </w:pPr>
+      <w:rPr>
+        <w:rFonts w:ascii="Wingdings" w:hAnsi="Wingdings" w:hint="default"/>
+        <w:sz w:val="20"/>
+      </w:rPr>
+    </w:lvl>
+    <w:lvl w:ilvl="4" w:tentative="1">
+      <w:start w:val="1"/>
+      <w:numFmt w:val="bullet"/>
+      <w:lvlText w:val=""/>
+      <w:lvlJc w:val="left"/>
+      <w:pPr>
+        <w:tabs>
+          <w:tab w:val="num" w:pos="3600"/>
+        </w:tabs>
+        <w:ind w:left="3600" w:hanging="360"/>
+      </w:pPr>
+      <w:rPr>
+        <w:rFonts w:ascii="Wingdings" w:hAnsi="Wingdings" w:hint="default"/>
+        <w:sz w:val="20"/>
+      </w:rPr>
+    </w:lvl>
+    <w:lvl w:ilvl="5" w:tentative="1">
+      <w:start w:val="1"/>
+      <w:numFmt w:val="bullet"/>
+      <w:lvlText w:val=""/>
+      <w:lvlJc w:val="left"/>
+      <w:pPr>
+        <w:tabs>
+          <w:tab w:val="num" w:pos="4320"/>
+        </w:tabs>
+        <w:ind w:left="4320" w:hanging="360"/>
+      </w:pPr>
+      <w:rPr>
+        <w:rFonts w:ascii="Wingdings" w:hAnsi="Wingdings" w:hint="default"/>
+        <w:sz w:val="20"/>
+      </w:rPr>
+    </w:lvl>
+    <w:lvl w:ilvl="6" w:tentative="1">
+      <w:start w:val="1"/>
+      <w:numFmt w:val="bullet"/>
+      <w:lvlText w:val=""/>
+      <w:lvlJc w:val="left"/>
+      <w:pPr>
+        <w:tabs>
+          <w:tab w:val="num" w:pos="5040"/>
+        </w:tabs>
+        <w:ind w:left="5040" w:hanging="360"/>
+      </w:pPr>
+      <w:rPr>
+        <w:rFonts w:ascii="Wingdings" w:hAnsi="Wingdings" w:hint="default"/>
+        <w:sz w:val="20"/>
+      </w:rPr>
+    </w:lvl>
+    <w:lvl w:ilvl="7" w:tentative="1">
+      <w:start w:val="1"/>
+      <w:numFmt w:val="bullet"/>
+      <w:lvlText w:val=""/>
+      <w:lvlJc w:val="left"/>
+      <w:pPr>
+        <w:tabs>
+          <w:tab w:val="num" w:pos="5760"/>
+        </w:tabs>
+        <w:ind w:left="5760" w:hanging="360"/>
+      </w:pPr>
+      <w:rPr>
+        <w:rFonts w:ascii="Wingdings" w:hAnsi="Wingdings" w:hint="default"/>
+        <w:sz w:val="20"/>
+      </w:rPr>
+    </w:lvl>
+    <w:lvl w:ilvl="8" w:tentative="1">
+      <w:start w:val="1"/>
+      <w:numFmt w:val="bullet"/>
+      <w:lvlText w:val=""/>
+      <w:lvlJc w:val="left"/>
+      <w:pPr>
+        <w:tabs>
+          <w:tab w:val="num" w:pos="6480"/>
+        </w:tabs>
+        <w:ind w:left="6480" w:hanging="360"/>
+      </w:pPr>
+      <w:rPr>
+        <w:rFonts w:ascii="Wingdings" w:hAnsi="Wingdings" w:hint="default"/>
+        <w:sz w:val="20"/>
+      </w:rPr>
+    </w:lvl>
+  </w:abstractNum>
+  <w:abstractNum w:abstractNumId="3" w15:restartNumberingAfterBreak="0">
+    <w:nsid w:val="1F292722"/>
+    <w:multiLevelType w:val="multilevel"/>
+    <w:tmpl w:val="004E278C"/>
+    <w:lvl w:ilvl="0">
+      <w:start w:val="1"/>
+      <w:numFmt w:val="bullet"/>
+      <w:lvlText w:val=""/>
+      <w:lvlJc w:val="left"/>
+      <w:pPr>
+        <w:tabs>
+          <w:tab w:val="num" w:pos="720"/>
+        </w:tabs>
+        <w:ind w:left="720" w:hanging="360"/>
+      </w:pPr>
+      <w:rPr>
+        <w:rFonts w:ascii="Symbol" w:hAnsi="Symbol" w:hint="default"/>
+        <w:sz w:val="20"/>
+      </w:rPr>
+    </w:lvl>
+    <w:lvl w:ilvl="1" w:tentative="1">
+      <w:start w:val="1"/>
+      <w:numFmt w:val="bullet"/>
+      <w:lvlText w:val="o"/>
+      <w:lvlJc w:val="left"/>
+      <w:pPr>
+        <w:tabs>
+          <w:tab w:val="num" w:pos="1440"/>
+        </w:tabs>
+        <w:ind w:left="1440" w:hanging="360"/>
+      </w:pPr>
+      <w:rPr>
+        <w:rFonts w:ascii="Courier New" w:hAnsi="Courier New" w:hint="default"/>
+        <w:sz w:val="20"/>
+      </w:rPr>
+    </w:lvl>
+    <w:lvl w:ilvl="2" w:tentative="1">
+      <w:start w:val="1"/>
+      <w:numFmt w:val="bullet"/>
+      <w:lvlText w:val=""/>
+      <w:lvlJc w:val="left"/>
+      <w:pPr>
+        <w:tabs>
+          <w:tab w:val="num" w:pos="2160"/>
+        </w:tabs>
+        <w:ind w:left="2160" w:hanging="360"/>
+      </w:pPr>
+      <w:rPr>
+        <w:rFonts w:ascii="Wingdings" w:hAnsi="Wingdings" w:hint="default"/>
+        <w:sz w:val="20"/>
+      </w:rPr>
+    </w:lvl>
+    <w:lvl w:ilvl="3" w:tentative="1">
+      <w:start w:val="1"/>
+      <w:numFmt w:val="bullet"/>
+      <w:lvlText w:val=""/>
+      <w:lvlJc w:val="left"/>
+      <w:pPr>
+        <w:tabs>
+          <w:tab w:val="num" w:pos="2880"/>
+        </w:tabs>
+        <w:ind w:left="2880" w:hanging="360"/>
+      </w:pPr>
+      <w:rPr>
+        <w:rFonts w:ascii="Wingdings" w:hAnsi="Wingdings" w:hint="default"/>
+        <w:sz w:val="20"/>
+      </w:rPr>
+    </w:lvl>
+    <w:lvl w:ilvl="4" w:tentative="1">
+      <w:start w:val="1"/>
+      <w:numFmt w:val="bullet"/>
+      <w:lvlText w:val=""/>
+      <w:lvlJc w:val="left"/>
+      <w:pPr>
+        <w:tabs>
+          <w:tab w:val="num" w:pos="3600"/>
+        </w:tabs>
+        <w:ind w:left="3600" w:hanging="360"/>
+      </w:pPr>
+      <w:rPr>
+        <w:rFonts w:ascii="Wingdings" w:hAnsi="Wingdings" w:hint="default"/>
+        <w:sz w:val="20"/>
+      </w:rPr>
+    </w:lvl>
+    <w:lvl w:ilvl="5" w:tentative="1">
+      <w:start w:val="1"/>
+      <w:numFmt w:val="bullet"/>
+      <w:lvlText w:val=""/>
+      <w:lvlJc w:val="left"/>
+      <w:pPr>
+        <w:tabs>
+          <w:tab w:val="num" w:pos="4320"/>
+        </w:tabs>
+        <w:ind w:left="4320" w:hanging="360"/>
+      </w:pPr>
+      <w:rPr>
+        <w:rFonts w:ascii="Wingdings" w:hAnsi="Wingdings" w:hint="default"/>
+        <w:sz w:val="20"/>
+      </w:rPr>
+    </w:lvl>
+    <w:lvl w:ilvl="6" w:tentative="1">
+      <w:start w:val="1"/>
+      <w:numFmt w:val="bullet"/>
+      <w:lvlText w:val=""/>
+      <w:lvlJc w:val="left"/>
+      <w:pPr>
+        <w:tabs>
+          <w:tab w:val="num" w:pos="5040"/>
+        </w:tabs>
+        <w:ind w:left="5040" w:hanging="360"/>
+      </w:pPr>
+      <w:rPr>
+        <w:rFonts w:ascii="Wingdings" w:hAnsi="Wingdings" w:hint="default"/>
+        <w:sz w:val="20"/>
+      </w:rPr>
+    </w:lvl>
+    <w:lvl w:ilvl="7" w:tentative="1">
+      <w:start w:val="1"/>
+      <w:numFmt w:val="bullet"/>
+      <w:lvlText w:val=""/>
+      <w:lvlJc w:val="left"/>
+      <w:pPr>
+        <w:tabs>
+          <w:tab w:val="num" w:pos="5760"/>
+        </w:tabs>
+        <w:ind w:left="5760" w:hanging="360"/>
+      </w:pPr>
+      <w:rPr>
+        <w:rFonts w:ascii="Wingdings" w:hAnsi="Wingdings" w:hint="default"/>
+        <w:sz w:val="20"/>
+      </w:rPr>
+    </w:lvl>
+    <w:lvl w:ilvl="8" w:tentative="1">
+      <w:start w:val="1"/>
+      <w:numFmt w:val="bullet"/>
+      <w:lvlText w:val=""/>
+      <w:lvlJc w:val="left"/>
+      <w:pPr>
+        <w:tabs>
+          <w:tab w:val="num" w:pos="6480"/>
+        </w:tabs>
+        <w:ind w:left="6480" w:hanging="360"/>
+      </w:pPr>
+      <w:rPr>
+        <w:rFonts w:ascii="Wingdings" w:hAnsi="Wingdings" w:hint="default"/>
+        <w:sz w:val="20"/>
+      </w:rPr>
+    </w:lvl>
+  </w:abstractNum>
+  <w:abstractNum w:abstractNumId="4" w15:restartNumberingAfterBreak="0">
+    <w:nsid w:val="20661CAC"/>
+    <w:multiLevelType w:val="multilevel"/>
+    <w:tmpl w:val="3AE48EBC"/>
+    <w:lvl w:ilvl="0">
+      <w:start w:val="1"/>
+      <w:numFmt w:val="bullet"/>
+      <w:lvlText w:val=""/>
+      <w:lvlJc w:val="left"/>
+      <w:pPr>
+        <w:tabs>
+          <w:tab w:val="num" w:pos="720"/>
+        </w:tabs>
+        <w:ind w:left="720" w:hanging="360"/>
+      </w:pPr>
+      <w:rPr>
+        <w:rFonts w:ascii="Symbol" w:hAnsi="Symbol" w:hint="default"/>
+        <w:sz w:val="20"/>
+      </w:rPr>
+    </w:lvl>
+    <w:lvl w:ilvl="1" w:tentative="1">
+      <w:start w:val="1"/>
+      <w:numFmt w:val="bullet"/>
+      <w:lvlText w:val="o"/>
+      <w:lvlJc w:val="left"/>
+      <w:pPr>
+        <w:tabs>
+          <w:tab w:val="num" w:pos="1440"/>
+        </w:tabs>
+        <w:ind w:left="1440" w:hanging="360"/>
+      </w:pPr>
+      <w:rPr>
+        <w:rFonts w:ascii="Courier New" w:hAnsi="Courier New" w:hint="default"/>
+        <w:sz w:val="20"/>
+      </w:rPr>
+    </w:lvl>
+    <w:lvl w:ilvl="2" w:tentative="1">
+      <w:start w:val="1"/>
+      <w:numFmt w:val="bullet"/>
+      <w:lvlText w:val=""/>
+      <w:lvlJc w:val="left"/>
+      <w:pPr>
+        <w:tabs>
+          <w:tab w:val="num" w:pos="2160"/>
+        </w:tabs>
+        <w:ind w:left="2160" w:hanging="360"/>
+      </w:pPr>
+      <w:rPr>
+        <w:rFonts w:ascii="Wingdings" w:hAnsi="Wingdings" w:hint="default"/>
+        <w:sz w:val="20"/>
+      </w:rPr>
+    </w:lvl>
+    <w:lvl w:ilvl="3" w:tentative="1">
+      <w:start w:val="1"/>
+      <w:numFmt w:val="bullet"/>
+      <w:lvlText w:val=""/>
+      <w:lvlJc w:val="left"/>
+      <w:pPr>
+        <w:tabs>
+          <w:tab w:val="num" w:pos="2880"/>
+        </w:tabs>
+        <w:ind w:left="2880" w:hanging="360"/>
+      </w:pPr>
+      <w:rPr>
+        <w:rFonts w:ascii="Wingdings" w:hAnsi="Wingdings" w:hint="default"/>
+        <w:sz w:val="20"/>
+      </w:rPr>
+    </w:lvl>
+    <w:lvl w:ilvl="4" w:tentative="1">
+      <w:start w:val="1"/>
+      <w:numFmt w:val="bullet"/>
+      <w:lvlText w:val=""/>
+      <w:lvlJc w:val="left"/>
+      <w:pPr>
+        <w:tabs>
+          <w:tab w:val="num" w:pos="3600"/>
+        </w:tabs>
+        <w:ind w:left="3600" w:hanging="360"/>
+      </w:pPr>
+      <w:rPr>
+        <w:rFonts w:ascii="Wingdings" w:hAnsi="Wingdings" w:hint="default"/>
+        <w:sz w:val="20"/>
+      </w:rPr>
+    </w:lvl>
+    <w:lvl w:ilvl="5" w:tentative="1">
+      <w:start w:val="1"/>
+      <w:numFmt w:val="bullet"/>
+      <w:lvlText w:val=""/>
+      <w:lvlJc w:val="left"/>
+      <w:pPr>
+        <w:tabs>
+          <w:tab w:val="num" w:pos="4320"/>
+        </w:tabs>
+        <w:ind w:left="4320" w:hanging="360"/>
+      </w:pPr>
+      <w:rPr>
+        <w:rFonts w:ascii="Wingdings" w:hAnsi="Wingdings" w:hint="default"/>
+        <w:sz w:val="20"/>
+      </w:rPr>
+    </w:lvl>
+    <w:lvl w:ilvl="6" w:tentative="1">
+      <w:start w:val="1"/>
+      <w:numFmt w:val="bullet"/>
+      <w:lvlText w:val=""/>
+      <w:lvlJc w:val="left"/>
+      <w:pPr>
+        <w:tabs>
+          <w:tab w:val="num" w:pos="5040"/>
+        </w:tabs>
+        <w:ind w:left="5040" w:hanging="360"/>
+      </w:pPr>
+      <w:rPr>
+        <w:rFonts w:ascii="Wingdings" w:hAnsi="Wingdings" w:hint="default"/>
+        <w:sz w:val="20"/>
+      </w:rPr>
+    </w:lvl>
+    <w:lvl w:ilvl="7" w:tentative="1">
+      <w:start w:val="1"/>
+      <w:numFmt w:val="bullet"/>
+      <w:lvlText w:val=""/>
+      <w:lvlJc w:val="left"/>
+      <w:pPr>
+        <w:tabs>
+          <w:tab w:val="num" w:pos="5760"/>
+        </w:tabs>
+        <w:ind w:left="5760" w:hanging="360"/>
+      </w:pPr>
+      <w:rPr>
+        <w:rFonts w:ascii="Wingdings" w:hAnsi="Wingdings" w:hint="default"/>
+        <w:sz w:val="20"/>
+      </w:rPr>
+    </w:lvl>
+    <w:lvl w:ilvl="8" w:tentative="1">
+      <w:start w:val="1"/>
+      <w:numFmt w:val="bullet"/>
+      <w:lvlText w:val=""/>
+      <w:lvlJc w:val="left"/>
+      <w:pPr>
+        <w:tabs>
+          <w:tab w:val="num" w:pos="6480"/>
+        </w:tabs>
+        <w:ind w:left="6480" w:hanging="360"/>
+      </w:pPr>
+      <w:rPr>
+        <w:rFonts w:ascii="Wingdings" w:hAnsi="Wingdings" w:hint="default"/>
+        <w:sz w:val="20"/>
+      </w:rPr>
+    </w:lvl>
+  </w:abstractNum>
+  <w:abstractNum w:abstractNumId="5" w15:restartNumberingAfterBreak="0">
+    <w:nsid w:val="24E345FE"/>
+    <w:multiLevelType w:val="multilevel"/>
+    <w:tmpl w:val="A726E7F8"/>
+    <w:lvl w:ilvl="0">
+      <w:start w:val="1"/>
+      <w:numFmt w:val="bullet"/>
+      <w:lvlText w:val=""/>
+      <w:lvlJc w:val="left"/>
+      <w:pPr>
+        <w:tabs>
+          <w:tab w:val="num" w:pos="720"/>
+        </w:tabs>
+        <w:ind w:left="720" w:hanging="360"/>
+      </w:pPr>
+      <w:rPr>
+        <w:rFonts w:ascii="Symbol" w:hAnsi="Symbol" w:hint="default"/>
+        <w:sz w:val="20"/>
+      </w:rPr>
+    </w:lvl>
+    <w:lvl w:ilvl="1" w:tentative="1">
+      <w:start w:val="1"/>
+      <w:numFmt w:val="bullet"/>
+      <w:lvlText w:val="o"/>
+      <w:lvlJc w:val="left"/>
+      <w:pPr>
+        <w:tabs>
+          <w:tab w:val="num" w:pos="1440"/>
+        </w:tabs>
+        <w:ind w:left="1440" w:hanging="360"/>
+      </w:pPr>
+      <w:rPr>
+        <w:rFonts w:ascii="Courier New" w:hAnsi="Courier New" w:hint="default"/>
+        <w:sz w:val="20"/>
+      </w:rPr>
+    </w:lvl>
+    <w:lvl w:ilvl="2" w:tentative="1">
+      <w:start w:val="1"/>
+      <w:numFmt w:val="bullet"/>
+      <w:lvlText w:val=""/>
+      <w:lvlJc w:val="left"/>
+      <w:pPr>
+        <w:tabs>
+          <w:tab w:val="num" w:pos="2160"/>
+        </w:tabs>
+        <w:ind w:left="2160" w:hanging="360"/>
+      </w:pPr>
+      <w:rPr>
+        <w:rFonts w:ascii="Wingdings" w:hAnsi="Wingdings" w:hint="default"/>
+        <w:sz w:val="20"/>
+      </w:rPr>
+    </w:lvl>
+    <w:lvl w:ilvl="3" w:tentative="1">
+      <w:start w:val="1"/>
+      <w:numFmt w:val="bullet"/>
+      <w:lvlText w:val=""/>
+      <w:lvlJc w:val="left"/>
+      <w:pPr>
+        <w:tabs>
+          <w:tab w:val="num" w:pos="2880"/>
+        </w:tabs>
+        <w:ind w:left="2880" w:hanging="360"/>
+      </w:pPr>
+      <w:rPr>
+        <w:rFonts w:ascii="Wingdings" w:hAnsi="Wingdings" w:hint="default"/>
+        <w:sz w:val="20"/>
+      </w:rPr>
+    </w:lvl>
+    <w:lvl w:ilvl="4" w:tentative="1">
+      <w:start w:val="1"/>
+      <w:numFmt w:val="bullet"/>
+      <w:lvlText w:val=""/>
+      <w:lvlJc w:val="left"/>
+      <w:pPr>
+        <w:tabs>
+          <w:tab w:val="num" w:pos="3600"/>
+        </w:tabs>
+        <w:ind w:left="3600" w:hanging="360"/>
+      </w:pPr>
+      <w:rPr>
+        <w:rFonts w:ascii="Wingdings" w:hAnsi="Wingdings" w:hint="default"/>
+        <w:sz w:val="20"/>
+      </w:rPr>
+    </w:lvl>
+    <w:lvl w:ilvl="5" w:tentative="1">
+      <w:start w:val="1"/>
+      <w:numFmt w:val="bullet"/>
+      <w:lvlText w:val=""/>
+      <w:lvlJc w:val="left"/>
+      <w:pPr>
+        <w:tabs>
+          <w:tab w:val="num" w:pos="4320"/>
+        </w:tabs>
+        <w:ind w:left="4320" w:hanging="360"/>
+      </w:pPr>
+      <w:rPr>
+        <w:rFonts w:ascii="Wingdings" w:hAnsi="Wingdings" w:hint="default"/>
+        <w:sz w:val="20"/>
+      </w:rPr>
+    </w:lvl>
+    <w:lvl w:ilvl="6" w:tentative="1">
+      <w:start w:val="1"/>
+      <w:numFmt w:val="bullet"/>
+      <w:lvlText w:val=""/>
+      <w:lvlJc w:val="left"/>
+      <w:pPr>
+        <w:tabs>
+          <w:tab w:val="num" w:pos="5040"/>
+        </w:tabs>
+        <w:ind w:left="5040" w:hanging="360"/>
+      </w:pPr>
+      <w:rPr>
+        <w:rFonts w:ascii="Wingdings" w:hAnsi="Wingdings" w:hint="default"/>
+        <w:sz w:val="20"/>
+      </w:rPr>
+    </w:lvl>
+    <w:lvl w:ilvl="7" w:tentative="1">
+      <w:start w:val="1"/>
+      <w:numFmt w:val="bullet"/>
+      <w:lvlText w:val=""/>
+      <w:lvlJc w:val="left"/>
+      <w:pPr>
+        <w:tabs>
+          <w:tab w:val="num" w:pos="5760"/>
+        </w:tabs>
+        <w:ind w:left="5760" w:hanging="360"/>
+      </w:pPr>
+      <w:rPr>
+        <w:rFonts w:ascii="Wingdings" w:hAnsi="Wingdings" w:hint="default"/>
+        <w:sz w:val="20"/>
+      </w:rPr>
+    </w:lvl>
+    <w:lvl w:ilvl="8" w:tentative="1">
+      <w:start w:val="1"/>
+      <w:numFmt w:val="bullet"/>
+      <w:lvlText w:val=""/>
+      <w:lvlJc w:val="left"/>
+      <w:pPr>
+        <w:tabs>
+          <w:tab w:val="num" w:pos="6480"/>
+        </w:tabs>
+        <w:ind w:left="6480" w:hanging="360"/>
+      </w:pPr>
+      <w:rPr>
+        <w:rFonts w:ascii="Wingdings" w:hAnsi="Wingdings" w:hint="default"/>
+        <w:sz w:val="20"/>
+      </w:rPr>
+    </w:lvl>
+  </w:abstractNum>
+  <w:abstractNum w:abstractNumId="6" w15:restartNumberingAfterBreak="0">
+    <w:nsid w:val="26F94E8A"/>
+    <w:multiLevelType w:val="multilevel"/>
+    <w:tmpl w:val="975E5F04"/>
+    <w:lvl w:ilvl="0">
+      <w:start w:val="1"/>
+      <w:numFmt w:val="bullet"/>
+      <w:lvlText w:val=""/>
+      <w:lvlJc w:val="left"/>
+      <w:pPr>
+        <w:tabs>
+          <w:tab w:val="num" w:pos="720"/>
+        </w:tabs>
+        <w:ind w:left="720" w:hanging="360"/>
+      </w:pPr>
+      <w:rPr>
+        <w:rFonts w:ascii="Symbol" w:hAnsi="Symbol" w:hint="default"/>
+        <w:sz w:val="20"/>
+      </w:rPr>
+    </w:lvl>
+    <w:lvl w:ilvl="1" w:tentative="1">
+      <w:start w:val="1"/>
+      <w:numFmt w:val="bullet"/>
+      <w:lvlText w:val="o"/>
+      <w:lvlJc w:val="left"/>
+      <w:pPr>
+        <w:tabs>
+          <w:tab w:val="num" w:pos="1440"/>
+        </w:tabs>
+        <w:ind w:left="1440" w:hanging="360"/>
+      </w:pPr>
+      <w:rPr>
+        <w:rFonts w:ascii="Courier New" w:hAnsi="Courier New" w:hint="default"/>
+        <w:sz w:val="20"/>
+      </w:rPr>
+    </w:lvl>
+    <w:lvl w:ilvl="2" w:tentative="1">
+      <w:start w:val="1"/>
+      <w:numFmt w:val="bullet"/>
+      <w:lvlText w:val=""/>
+      <w:lvlJc w:val="left"/>
+      <w:pPr>
+        <w:tabs>
+          <w:tab w:val="num" w:pos="2160"/>
+        </w:tabs>
+        <w:ind w:left="2160" w:hanging="360"/>
+      </w:pPr>
+      <w:rPr>
+        <w:rFonts w:ascii="Wingdings" w:hAnsi="Wingdings" w:hint="default"/>
+        <w:sz w:val="20"/>
+      </w:rPr>
+    </w:lvl>
+    <w:lvl w:ilvl="3" w:tentative="1">
+      <w:start w:val="1"/>
+      <w:numFmt w:val="bullet"/>
+      <w:lvlText w:val=""/>
+      <w:lvlJc w:val="left"/>
+      <w:pPr>
+        <w:tabs>
+          <w:tab w:val="num" w:pos="2880"/>
+        </w:tabs>
+        <w:ind w:left="2880" w:hanging="360"/>
+      </w:pPr>
+      <w:rPr>
+        <w:rFonts w:ascii="Wingdings" w:hAnsi="Wingdings" w:hint="default"/>
+        <w:sz w:val="20"/>
+      </w:rPr>
+    </w:lvl>
+    <w:lvl w:ilvl="4" w:tentative="1">
+      <w:start w:val="1"/>
+      <w:numFmt w:val="bullet"/>
+      <w:lvlText w:val=""/>
+      <w:lvlJc w:val="left"/>
+      <w:pPr>
+        <w:tabs>
+          <w:tab w:val="num" w:pos="3600"/>
+        </w:tabs>
+        <w:ind w:left="3600" w:hanging="360"/>
+      </w:pPr>
+      <w:rPr>
+        <w:rFonts w:ascii="Wingdings" w:hAnsi="Wingdings" w:hint="default"/>
+        <w:sz w:val="20"/>
+      </w:rPr>
+    </w:lvl>
+    <w:lvl w:ilvl="5" w:tentative="1">
+      <w:start w:val="1"/>
+      <w:numFmt w:val="bullet"/>
+      <w:lvlText w:val=""/>
+      <w:lvlJc w:val="left"/>
+      <w:pPr>
+        <w:tabs>
+          <w:tab w:val="num" w:pos="4320"/>
+        </w:tabs>
+        <w:ind w:left="4320" w:hanging="360"/>
+      </w:pPr>
+      <w:rPr>
+        <w:rFonts w:ascii="Wingdings" w:hAnsi="Wingdings" w:hint="default"/>
+        <w:sz w:val="20"/>
+      </w:rPr>
+    </w:lvl>
+    <w:lvl w:ilvl="6" w:tentative="1">
+      <w:start w:val="1"/>
+      <w:numFmt w:val="bullet"/>
+      <w:lvlText w:val=""/>
+      <w:lvlJc w:val="left"/>
+      <w:pPr>
+        <w:tabs>
+          <w:tab w:val="num" w:pos="5040"/>
+        </w:tabs>
+        <w:ind w:left="5040" w:hanging="360"/>
+      </w:pPr>
+      <w:rPr>
+        <w:rFonts w:ascii="Wingdings" w:hAnsi="Wingdings" w:hint="default"/>
+        <w:sz w:val="20"/>
+      </w:rPr>
+    </w:lvl>
+    <w:lvl w:ilvl="7" w:tentative="1">
+      <w:start w:val="1"/>
+      <w:numFmt w:val="bullet"/>
+      <w:lvlText w:val=""/>
+      <w:lvlJc w:val="left"/>
+      <w:pPr>
+        <w:tabs>
+          <w:tab w:val="num" w:pos="5760"/>
+        </w:tabs>
+        <w:ind w:left="5760" w:hanging="360"/>
+      </w:pPr>
+      <w:rPr>
+        <w:rFonts w:ascii="Wingdings" w:hAnsi="Wingdings" w:hint="default"/>
+        <w:sz w:val="20"/>
+      </w:rPr>
+    </w:lvl>
+    <w:lvl w:ilvl="8" w:tentative="1">
+      <w:start w:val="1"/>
+      <w:numFmt w:val="bullet"/>
+      <w:lvlText w:val=""/>
+      <w:lvlJc w:val="left"/>
+      <w:pPr>
+        <w:tabs>
+          <w:tab w:val="num" w:pos="6480"/>
+        </w:tabs>
+        <w:ind w:left="6480" w:hanging="360"/>
+      </w:pPr>
+      <w:rPr>
+        <w:rFonts w:ascii="Wingdings" w:hAnsi="Wingdings" w:hint="default"/>
+        <w:sz w:val="20"/>
+      </w:rPr>
+    </w:lvl>
+  </w:abstractNum>
+  <w:abstractNum w:abstractNumId="7" w15:restartNumberingAfterBreak="0">
+    <w:nsid w:val="2B2316B5"/>
+    <w:multiLevelType w:val="multilevel"/>
+    <w:tmpl w:val="B966ED36"/>
+    <w:lvl w:ilvl="0">
+      <w:start w:val="1"/>
+      <w:numFmt w:val="bullet"/>
+      <w:lvlText w:val=""/>
+      <w:lvlJc w:val="left"/>
+      <w:pPr>
+        <w:tabs>
+          <w:tab w:val="num" w:pos="720"/>
+        </w:tabs>
+        <w:ind w:left="720" w:hanging="360"/>
+      </w:pPr>
+      <w:rPr>
+        <w:rFonts w:ascii="Symbol" w:hAnsi="Symbol" w:hint="default"/>
+        <w:sz w:val="20"/>
+      </w:rPr>
+    </w:lvl>
+    <w:lvl w:ilvl="1" w:tentative="1">
+      <w:start w:val="1"/>
+      <w:numFmt w:val="bullet"/>
+      <w:lvlText w:val="o"/>
+      <w:lvlJc w:val="left"/>
+      <w:pPr>
+        <w:tabs>
+          <w:tab w:val="num" w:pos="1440"/>
+        </w:tabs>
+        <w:ind w:left="1440" w:hanging="360"/>
+      </w:pPr>
+      <w:rPr>
+        <w:rFonts w:ascii="Courier New" w:hAnsi="Courier New" w:hint="default"/>
+        <w:sz w:val="20"/>
+      </w:rPr>
+    </w:lvl>
+    <w:lvl w:ilvl="2" w:tentative="1">
+      <w:start w:val="1"/>
+      <w:numFmt w:val="bullet"/>
+      <w:lvlText w:val=""/>
+      <w:lvlJc w:val="left"/>
+      <w:pPr>
+        <w:tabs>
+          <w:tab w:val="num" w:pos="2160"/>
+        </w:tabs>
+        <w:ind w:left="2160" w:hanging="360"/>
+      </w:pPr>
+      <w:rPr>
+        <w:rFonts w:ascii="Wingdings" w:hAnsi="Wingdings" w:hint="default"/>
+        <w:sz w:val="20"/>
+      </w:rPr>
+    </w:lvl>
+    <w:lvl w:ilvl="3" w:tentative="1">
+      <w:start w:val="1"/>
+      <w:numFmt w:val="bullet"/>
+      <w:lvlText w:val=""/>
+      <w:lvlJc w:val="left"/>
+      <w:pPr>
+        <w:tabs>
+          <w:tab w:val="num" w:pos="2880"/>
+        </w:tabs>
+        <w:ind w:left="2880" w:hanging="360"/>
+      </w:pPr>
+      <w:rPr>
+        <w:rFonts w:ascii="Wingdings" w:hAnsi="Wingdings" w:hint="default"/>
+        <w:sz w:val="20"/>
+      </w:rPr>
+    </w:lvl>
+    <w:lvl w:ilvl="4" w:tentative="1">
+      <w:start w:val="1"/>
+      <w:numFmt w:val="bullet"/>
+      <w:lvlText w:val=""/>
+      <w:lvlJc w:val="left"/>
+      <w:pPr>
+        <w:tabs>
+          <w:tab w:val="num" w:pos="3600"/>
+        </w:tabs>
+        <w:ind w:left="3600" w:hanging="360"/>
+      </w:pPr>
+      <w:rPr>
+        <w:rFonts w:ascii="Wingdings" w:hAnsi="Wingdings" w:hint="default"/>
+        <w:sz w:val="20"/>
+      </w:rPr>
+    </w:lvl>
+    <w:lvl w:ilvl="5" w:tentative="1">
+      <w:start w:val="1"/>
+      <w:numFmt w:val="bullet"/>
+      <w:lvlText w:val=""/>
+      <w:lvlJc w:val="left"/>
+      <w:pPr>
+        <w:tabs>
+          <w:tab w:val="num" w:pos="4320"/>
+        </w:tabs>
+        <w:ind w:left="4320" w:hanging="360"/>
+      </w:pPr>
+      <w:rPr>
+        <w:rFonts w:ascii="Wingdings" w:hAnsi="Wingdings" w:hint="default"/>
+        <w:sz w:val="20"/>
+      </w:rPr>
+    </w:lvl>
+    <w:lvl w:ilvl="6" w:tentative="1">
+      <w:start w:val="1"/>
+      <w:numFmt w:val="bullet"/>
+      <w:lvlText w:val=""/>
+      <w:lvlJc w:val="left"/>
+      <w:pPr>
+        <w:tabs>
+          <w:tab w:val="num" w:pos="5040"/>
+        </w:tabs>
+        <w:ind w:left="5040" w:hanging="360"/>
+      </w:pPr>
+      <w:rPr>
+        <w:rFonts w:ascii="Wingdings" w:hAnsi="Wingdings" w:hint="default"/>
+        <w:sz w:val="20"/>
+      </w:rPr>
+    </w:lvl>
+    <w:lvl w:ilvl="7" w:tentative="1">
+      <w:start w:val="1"/>
+      <w:numFmt w:val="bullet"/>
+      <w:lvlText w:val=""/>
+      <w:lvlJc w:val="left"/>
+      <w:pPr>
+        <w:tabs>
+          <w:tab w:val="num" w:pos="5760"/>
+        </w:tabs>
+        <w:ind w:left="5760" w:hanging="360"/>
+      </w:pPr>
+      <w:rPr>
+        <w:rFonts w:ascii="Wingdings" w:hAnsi="Wingdings" w:hint="default"/>
+        <w:sz w:val="20"/>
+      </w:rPr>
+    </w:lvl>
+    <w:lvl w:ilvl="8" w:tentative="1">
+      <w:start w:val="1"/>
+      <w:numFmt w:val="bullet"/>
+      <w:lvlText w:val=""/>
+      <w:lvlJc w:val="left"/>
+      <w:pPr>
+        <w:tabs>
+          <w:tab w:val="num" w:pos="6480"/>
+        </w:tabs>
+        <w:ind w:left="6480" w:hanging="360"/>
+      </w:pPr>
+      <w:rPr>
+        <w:rFonts w:ascii="Wingdings" w:hAnsi="Wingdings" w:hint="default"/>
+        <w:sz w:val="20"/>
+      </w:rPr>
+    </w:lvl>
+  </w:abstractNum>
+  <w:abstractNum w:abstractNumId="8" w15:restartNumberingAfterBreak="0">
+    <w:nsid w:val="2FD5376C"/>
+    <w:multiLevelType w:val="multilevel"/>
+    <w:tmpl w:val="AC581E5E"/>
+    <w:lvl w:ilvl="0">
+      <w:start w:val="1"/>
+      <w:numFmt w:val="bullet"/>
+      <w:lvlText w:val=""/>
+      <w:lvlJc w:val="left"/>
+      <w:pPr>
+        <w:tabs>
+          <w:tab w:val="num" w:pos="720"/>
+        </w:tabs>
+        <w:ind w:left="720" w:hanging="360"/>
+      </w:pPr>
+      <w:rPr>
+        <w:rFonts w:ascii="Symbol" w:hAnsi="Symbol" w:hint="default"/>
+        <w:sz w:val="20"/>
+      </w:rPr>
+    </w:lvl>
+    <w:lvl w:ilvl="1" w:tentative="1">
+      <w:start w:val="1"/>
+      <w:numFmt w:val="bullet"/>
+      <w:lvlText w:val="o"/>
+      <w:lvlJc w:val="left"/>
+      <w:pPr>
+        <w:tabs>
+          <w:tab w:val="num" w:pos="1440"/>
+        </w:tabs>
+        <w:ind w:left="1440" w:hanging="360"/>
+      </w:pPr>
+      <w:rPr>
+        <w:rFonts w:ascii="Courier New" w:hAnsi="Courier New" w:hint="default"/>
+        <w:sz w:val="20"/>
+      </w:rPr>
+    </w:lvl>
+    <w:lvl w:ilvl="2" w:tentative="1">
+      <w:start w:val="1"/>
+      <w:numFmt w:val="bullet"/>
+      <w:lvlText w:val=""/>
+      <w:lvlJc w:val="left"/>
+      <w:pPr>
+        <w:tabs>
+          <w:tab w:val="num" w:pos="2160"/>
+        </w:tabs>
+        <w:ind w:left="2160" w:hanging="360"/>
+      </w:pPr>
+      <w:rPr>
+        <w:rFonts w:ascii="Wingdings" w:hAnsi="Wingdings" w:hint="default"/>
+        <w:sz w:val="20"/>
+      </w:rPr>
+    </w:lvl>
+    <w:lvl w:ilvl="3" w:tentative="1">
+      <w:start w:val="1"/>
+      <w:numFmt w:val="bullet"/>
+      <w:lvlText w:val=""/>
+      <w:lvlJc w:val="left"/>
+      <w:pPr>
+        <w:tabs>
+          <w:tab w:val="num" w:pos="2880"/>
+        </w:tabs>
+        <w:ind w:left="2880" w:hanging="360"/>
+      </w:pPr>
+      <w:rPr>
+        <w:rFonts w:ascii="Wingdings" w:hAnsi="Wingdings" w:hint="default"/>
+        <w:sz w:val="20"/>
+      </w:rPr>
+    </w:lvl>
+    <w:lvl w:ilvl="4" w:tentative="1">
+      <w:start w:val="1"/>
+      <w:numFmt w:val="bullet"/>
+      <w:lvlText w:val=""/>
+      <w:lvlJc w:val="left"/>
+      <w:pPr>
+        <w:tabs>
+          <w:tab w:val="num" w:pos="3600"/>
+        </w:tabs>
+        <w:ind w:left="3600" w:hanging="360"/>
+      </w:pPr>
+      <w:rPr>
+        <w:rFonts w:ascii="Wingdings" w:hAnsi="Wingdings" w:hint="default"/>
+        <w:sz w:val="20"/>
+      </w:rPr>
+    </w:lvl>
+    <w:lvl w:ilvl="5" w:tentative="1">
+      <w:start w:val="1"/>
+      <w:numFmt w:val="bullet"/>
+      <w:lvlText w:val=""/>
+      <w:lvlJc w:val="left"/>
+      <w:pPr>
+        <w:tabs>
+          <w:tab w:val="num" w:pos="4320"/>
+        </w:tabs>
+        <w:ind w:left="4320" w:hanging="360"/>
+      </w:pPr>
+      <w:rPr>
+        <w:rFonts w:ascii="Wingdings" w:hAnsi="Wingdings" w:hint="default"/>
+        <w:sz w:val="20"/>
+      </w:rPr>
+    </w:lvl>
+    <w:lvl w:ilvl="6" w:tentative="1">
+      <w:start w:val="1"/>
+      <w:numFmt w:val="bullet"/>
+      <w:lvlText w:val=""/>
+      <w:lvlJc w:val="left"/>
+      <w:pPr>
+        <w:tabs>
+          <w:tab w:val="num" w:pos="5040"/>
+        </w:tabs>
+        <w:ind w:left="5040" w:hanging="360"/>
+      </w:pPr>
+      <w:rPr>
+        <w:rFonts w:ascii="Wingdings" w:hAnsi="Wingdings" w:hint="default"/>
+        <w:sz w:val="20"/>
+      </w:rPr>
+    </w:lvl>
+    <w:lvl w:ilvl="7" w:tentative="1">
+      <w:start w:val="1"/>
+      <w:numFmt w:val="bullet"/>
+      <w:lvlText w:val=""/>
+      <w:lvlJc w:val="left"/>
+      <w:pPr>
+        <w:tabs>
+          <w:tab w:val="num" w:pos="5760"/>
+        </w:tabs>
+        <w:ind w:left="5760" w:hanging="360"/>
+      </w:pPr>
+      <w:rPr>
+        <w:rFonts w:ascii="Wingdings" w:hAnsi="Wingdings" w:hint="default"/>
+        <w:sz w:val="20"/>
+      </w:rPr>
+    </w:lvl>
+    <w:lvl w:ilvl="8" w:tentative="1">
+      <w:start w:val="1"/>
+      <w:numFmt w:val="bullet"/>
+      <w:lvlText w:val=""/>
+      <w:lvlJc w:val="left"/>
+      <w:pPr>
+        <w:tabs>
+          <w:tab w:val="num" w:pos="6480"/>
+        </w:tabs>
+        <w:ind w:left="6480" w:hanging="360"/>
+      </w:pPr>
+      <w:rPr>
+        <w:rFonts w:ascii="Wingdings" w:hAnsi="Wingdings" w:hint="default"/>
+        <w:sz w:val="20"/>
+      </w:rPr>
+    </w:lvl>
+  </w:abstractNum>
+  <w:abstractNum w:abstractNumId="9" w15:restartNumberingAfterBreak="0">
+    <w:nsid w:val="37CD6B57"/>
+    <w:multiLevelType w:val="hybridMultilevel"/>
+    <w:tmpl w:val="DBAAB740"/>
+    <w:lvl w:ilvl="0" w:tplc="0409000F">
+      <w:start w:val="1"/>
       <w:numFmt w:val="decimal"/>
       <w:lvlText w:val="%1."/>
       <w:lvlJc w:val="left"/>
       <w:pPr>
+        <w:ind w:left="720" w:hanging="360"/>
+      </w:pPr>
+      <w:rPr>
+        <w:rFonts w:hint="default"/>
+      </w:rPr>
+    </w:lvl>
+    <w:lvl w:ilvl="1" w:tplc="04090019" w:tentative="1">
+      <w:start w:val="1"/>
+      <w:numFmt w:val="lowerLetter"/>
+      <w:lvlText w:val="%2."/>
+      <w:lvlJc w:val="left"/>
+      <w:pPr>
+        <w:ind w:left="1440" w:hanging="360"/>
+      </w:pPr>
+    </w:lvl>
+    <w:lvl w:ilvl="2" w:tplc="0409001B" w:tentative="1">
+      <w:start w:val="1"/>
+      <w:numFmt w:val="lowerRoman"/>
+      <w:lvlText w:val="%3."/>
+      <w:lvlJc w:val="right"/>
+      <w:pPr>
+        <w:ind w:left="2160" w:hanging="180"/>
+      </w:pPr>
+    </w:lvl>
+    <w:lvl w:ilvl="3" w:tplc="0409000F" w:tentative="1">
+      <w:start w:val="1"/>
+      <w:numFmt w:val="decimal"/>
+      <w:lvlText w:val="%4."/>
+      <w:lvlJc w:val="left"/>
+      <w:pPr>
+        <w:ind w:left="2880" w:hanging="360"/>
+      </w:pPr>
+    </w:lvl>
+    <w:lvl w:ilvl="4" w:tplc="04090019" w:tentative="1">
+      <w:start w:val="1"/>
+      <w:numFmt w:val="lowerLetter"/>
+      <w:lvlText w:val="%5."/>
+      <w:lvlJc w:val="left"/>
+      <w:pPr>
+        <w:ind w:left="3600" w:hanging="360"/>
+      </w:pPr>
+    </w:lvl>
+    <w:lvl w:ilvl="5" w:tplc="0409001B" w:tentative="1">
+      <w:start w:val="1"/>
+      <w:numFmt w:val="lowerRoman"/>
+      <w:lvlText w:val="%6."/>
+      <w:lvlJc w:val="right"/>
+      <w:pPr>
+        <w:ind w:left="4320" w:hanging="180"/>
+      </w:pPr>
+    </w:lvl>
+    <w:lvl w:ilvl="6" w:tplc="0409000F" w:tentative="1">
+      <w:start w:val="1"/>
+      <w:numFmt w:val="decimal"/>
+      <w:lvlText w:val="%7."/>
+      <w:lvlJc w:val="left"/>
+      <w:pPr>
+        <w:ind w:left="5040" w:hanging="360"/>
+      </w:pPr>
+    </w:lvl>
+    <w:lvl w:ilvl="7" w:tplc="04090019" w:tentative="1">
+      <w:start w:val="1"/>
+      <w:numFmt w:val="lowerLetter"/>
+      <w:lvlText w:val="%8."/>
+      <w:lvlJc w:val="left"/>
+      <w:pPr>
+        <w:ind w:left="5760" w:hanging="360"/>
+      </w:pPr>
+    </w:lvl>
+    <w:lvl w:ilvl="8" w:tplc="0409001B" w:tentative="1">
+      <w:start w:val="1"/>
+      <w:numFmt w:val="lowerRoman"/>
+      <w:lvlText w:val="%9."/>
+      <w:lvlJc w:val="right"/>
+      <w:pPr>
+        <w:ind w:left="6480" w:hanging="180"/>
+      </w:pPr>
+    </w:lvl>
+  </w:abstractNum>
+  <w:abstractNum w:abstractNumId="10" w15:restartNumberingAfterBreak="0">
+    <w:nsid w:val="51EA3397"/>
+    <w:multiLevelType w:val="multilevel"/>
+    <w:tmpl w:val="B53C51CA"/>
+    <w:lvl w:ilvl="0">
+      <w:start w:val="1"/>
+      <w:numFmt w:val="decimal"/>
+      <w:lvlText w:val="%1."/>
+      <w:lvlJc w:val="left"/>
+      <w:pPr>
         <w:tabs>
           <w:tab w:val="num" w:pos="720"/>
         </w:tabs>
@@ -828,10 +3225,10 @@
       </w:pPr>
     </w:lvl>
   </w:abstractNum>
-  <w:abstractNum w:abstractNumId="3" w15:restartNumberingAfterBreak="0">
-    <w:nsid w:val="16876ED0"/>
+  <w:abstractNum w:abstractNumId="11" w15:restartNumberingAfterBreak="0">
+    <w:nsid w:val="52F952E5"/>
     <w:multiLevelType w:val="multilevel"/>
-    <w:tmpl w:val="E350F09C"/>
+    <w:tmpl w:val="ABEC0AE8"/>
     <w:lvl w:ilvl="0">
       <w:start w:val="1"/>
       <w:numFmt w:val="bullet"/>
@@ -977,14 +3374,14 @@
       </w:rPr>
     </w:lvl>
   </w:abstractNum>
-  <w:abstractNum w:abstractNumId="4" w15:restartNumberingAfterBreak="0">
-    <w:nsid w:val="2F3D65B2"/>
+  <w:abstractNum w:abstractNumId="12" w15:restartNumberingAfterBreak="0">
+    <w:nsid w:val="53A36A86"/>
     <w:multiLevelType w:val="multilevel"/>
-    <w:tmpl w:val="788C23C4"/>
+    <w:tmpl w:val="D6C04394"/>
     <w:lvl w:ilvl="0">
-      <w:start w:val="2"/>
-      <w:numFmt w:val="decimal"/>
-      <w:lvlText w:val="%1."/>
+      <w:start w:val="1"/>
+      <w:numFmt w:val="bullet"/>
+      <w:lvlText w:val=""/>
       <w:lvlJc w:val="left"/>
       <w:pPr>
         <w:tabs>
@@ -992,11 +3389,15 @@
         </w:tabs>
         <w:ind w:left="720" w:hanging="360"/>
       </w:pPr>
+      <w:rPr>
+        <w:rFonts w:ascii="Symbol" w:hAnsi="Symbol" w:hint="default"/>
+        <w:sz w:val="20"/>
+      </w:rPr>
     </w:lvl>
     <w:lvl w:ilvl="1" w:tentative="1">
       <w:start w:val="1"/>
-      <w:numFmt w:val="decimal"/>
-      <w:lvlText w:val="%2."/>
+      <w:numFmt w:val="bullet"/>
+      <w:lvlText w:val="o"/>
       <w:lvlJc w:val="left"/>
       <w:pPr>
         <w:tabs>
@@ -1004,11 +3405,15 @@
         </w:tabs>
         <w:ind w:left="1440" w:hanging="360"/>
       </w:pPr>
+      <w:rPr>
+        <w:rFonts w:ascii="Courier New" w:hAnsi="Courier New" w:hint="default"/>
+        <w:sz w:val="20"/>
+      </w:rPr>
     </w:lvl>
     <w:lvl w:ilvl="2" w:tentative="1">
       <w:start w:val="1"/>
-      <w:numFmt w:val="decimal"/>
-      <w:lvlText w:val="%3."/>
+      <w:numFmt w:val="bullet"/>
+      <w:lvlText w:val=""/>
       <w:lvlJc w:val="left"/>
       <w:pPr>
         <w:tabs>
@@ -1016,11 +3421,15 @@
         </w:tabs>
         <w:ind w:left="2160" w:hanging="360"/>
       </w:pPr>
+      <w:rPr>
+        <w:rFonts w:ascii="Wingdings" w:hAnsi="Wingdings" w:hint="default"/>
+        <w:sz w:val="20"/>
+      </w:rPr>
     </w:lvl>
     <w:lvl w:ilvl="3" w:tentative="1">
       <w:start w:val="1"/>
-      <w:numFmt w:val="decimal"/>
-      <w:lvlText w:val="%4."/>
+      <w:numFmt w:val="bullet"/>
+      <w:lvlText w:val=""/>
       <w:lvlJc w:val="left"/>
       <w:pPr>
         <w:tabs>
@@ -1028,11 +3437,15 @@
         </w:tabs>
         <w:ind w:left="2880" w:hanging="360"/>
       </w:pPr>
+      <w:rPr>
+        <w:rFonts w:ascii="Wingdings" w:hAnsi="Wingdings" w:hint="default"/>
+        <w:sz w:val="20"/>
+      </w:rPr>
     </w:lvl>
     <w:lvl w:ilvl="4" w:tentative="1">
       <w:start w:val="1"/>
-      <w:numFmt w:val="decimal"/>
-      <w:lvlText w:val="%5."/>
+      <w:numFmt w:val="bullet"/>
+      <w:lvlText w:val=""/>
       <w:lvlJc w:val="left"/>
       <w:pPr>
         <w:tabs>
@@ -1040,11 +3453,15 @@
         </w:tabs>
         <w:ind w:left="3600" w:hanging="360"/>
       </w:pPr>
+      <w:rPr>
+        <w:rFonts w:ascii="Wingdings" w:hAnsi="Wingdings" w:hint="default"/>
+        <w:sz w:val="20"/>
+      </w:rPr>
     </w:lvl>
     <w:lvl w:ilvl="5" w:tentative="1">
       <w:start w:val="1"/>
-      <w:numFmt w:val="decimal"/>
-      <w:lvlText w:val="%6."/>
+      <w:numFmt w:val="bullet"/>
+      <w:lvlText w:val=""/>
       <w:lvlJc w:val="left"/>
       <w:pPr>
         <w:tabs>
@@ -1052,11 +3469,15 @@
         </w:tabs>
         <w:ind w:left="4320" w:hanging="360"/>
       </w:pPr>
+      <w:rPr>
+        <w:rFonts w:ascii="Wingdings" w:hAnsi="Wingdings" w:hint="default"/>
+        <w:sz w:val="20"/>
+      </w:rPr>
     </w:lvl>
     <w:lvl w:ilvl="6" w:tentative="1">
       <w:start w:val="1"/>
-      <w:numFmt w:val="decimal"/>
-      <w:lvlText w:val="%7."/>
+      <w:numFmt w:val="bullet"/>
+      <w:lvlText w:val=""/>
       <w:lvlJc w:val="left"/>
       <w:pPr>
         <w:tabs>
@@ -1064,11 +3485,15 @@
         </w:tabs>
         <w:ind w:left="5040" w:hanging="360"/>
       </w:pPr>
+      <w:rPr>
+        <w:rFonts w:ascii="Wingdings" w:hAnsi="Wingdings" w:hint="default"/>
+        <w:sz w:val="20"/>
+      </w:rPr>
     </w:lvl>
     <w:lvl w:ilvl="7" w:tentative="1">
       <w:start w:val="1"/>
-      <w:numFmt w:val="decimal"/>
-      <w:lvlText w:val="%8."/>
+      <w:numFmt w:val="bullet"/>
+      <w:lvlText w:val=""/>
       <w:lvlJc w:val="left"/>
       <w:pPr>
         <w:tabs>
@@ -1076,11 +3501,15 @@
         </w:tabs>
         <w:ind w:left="5760" w:hanging="360"/>
       </w:pPr>
+      <w:rPr>
+        <w:rFonts w:ascii="Wingdings" w:hAnsi="Wingdings" w:hint="default"/>
+        <w:sz w:val="20"/>
+      </w:rPr>
     </w:lvl>
     <w:lvl w:ilvl="8" w:tentative="1">
       <w:start w:val="1"/>
-      <w:numFmt w:val="decimal"/>
-      <w:lvlText w:val="%9."/>
+      <w:numFmt w:val="bullet"/>
+      <w:lvlText w:val=""/>
       <w:lvlJc w:val="left"/>
       <w:pPr>
         <w:tabs>
@@ -1088,12 +3517,16 @@
         </w:tabs>
         <w:ind w:left="6480" w:hanging="360"/>
       </w:pPr>
+      <w:rPr>
+        <w:rFonts w:ascii="Wingdings" w:hAnsi="Wingdings" w:hint="default"/>
+        <w:sz w:val="20"/>
+      </w:rPr>
     </w:lvl>
   </w:abstractNum>
-  <w:abstractNum w:abstractNumId="5" w15:restartNumberingAfterBreak="0">
-    <w:nsid w:val="434856E7"/>
+  <w:abstractNum w:abstractNumId="13" w15:restartNumberingAfterBreak="0">
+    <w:nsid w:val="541D23CB"/>
     <w:multiLevelType w:val="multilevel"/>
-    <w:tmpl w:val="59F8F6D4"/>
+    <w:tmpl w:val="C7D600D4"/>
     <w:lvl w:ilvl="0">
       <w:start w:val="1"/>
       <w:numFmt w:val="bullet"/>
@@ -1239,14 +3672,14 @@
       </w:rPr>
     </w:lvl>
   </w:abstractNum>
-  <w:abstractNum w:abstractNumId="6" w15:restartNumberingAfterBreak="0">
-    <w:nsid w:val="567228CD"/>
+  <w:abstractNum w:abstractNumId="14" w15:restartNumberingAfterBreak="0">
+    <w:nsid w:val="578F571D"/>
     <w:multiLevelType w:val="multilevel"/>
-    <w:tmpl w:val="FADC5BF2"/>
+    <w:tmpl w:val="75FCC4C4"/>
     <w:lvl w:ilvl="0">
       <w:start w:val="1"/>
-      <w:numFmt w:val="decimal"/>
-      <w:lvlText w:val="%1."/>
+      <w:numFmt w:val="bullet"/>
+      <w:lvlText w:val=""/>
       <w:lvlJc w:val="left"/>
       <w:pPr>
         <w:tabs>
@@ -1254,11 +3687,15 @@
         </w:tabs>
         <w:ind w:left="720" w:hanging="360"/>
       </w:pPr>
+      <w:rPr>
+        <w:rFonts w:ascii="Symbol" w:hAnsi="Symbol" w:hint="default"/>
+        <w:sz w:val="20"/>
+      </w:rPr>
     </w:lvl>
     <w:lvl w:ilvl="1" w:tentative="1">
       <w:start w:val="1"/>
-      <w:numFmt w:val="decimal"/>
-      <w:lvlText w:val="%2."/>
+      <w:numFmt w:val="bullet"/>
+      <w:lvlText w:val="o"/>
       <w:lvlJc w:val="left"/>
       <w:pPr>
         <w:tabs>
@@ -1266,11 +3703,15 @@
         </w:tabs>
         <w:ind w:left="1440" w:hanging="360"/>
       </w:pPr>
+      <w:rPr>
+        <w:rFonts w:ascii="Courier New" w:hAnsi="Courier New" w:hint="default"/>
+        <w:sz w:val="20"/>
+      </w:rPr>
     </w:lvl>
     <w:lvl w:ilvl="2" w:tentative="1">
       <w:start w:val="1"/>
-      <w:numFmt w:val="decimal"/>
-      <w:lvlText w:val="%3."/>
+      <w:numFmt w:val="bullet"/>
+      <w:lvlText w:val=""/>
       <w:lvlJc w:val="left"/>
       <w:pPr>
         <w:tabs>
@@ -1278,11 +3719,15 @@
         </w:tabs>
         <w:ind w:left="2160" w:hanging="360"/>
       </w:pPr>
+      <w:rPr>
+        <w:rFonts w:ascii="Wingdings" w:hAnsi="Wingdings" w:hint="default"/>
+        <w:sz w:val="20"/>
+      </w:rPr>
     </w:lvl>
     <w:lvl w:ilvl="3" w:tentative="1">
       <w:start w:val="1"/>
-      <w:numFmt w:val="decimal"/>
-      <w:lvlText w:val="%4."/>
+      <w:numFmt w:val="bullet"/>
+      <w:lvlText w:val=""/>
       <w:lvlJc w:val="left"/>
       <w:pPr>
         <w:tabs>
@@ -1290,11 +3735,15 @@
         </w:tabs>
         <w:ind w:left="2880" w:hanging="360"/>
       </w:pPr>
+      <w:rPr>
+        <w:rFonts w:ascii="Wingdings" w:hAnsi="Wingdings" w:hint="default"/>
+        <w:sz w:val="20"/>
+      </w:rPr>
     </w:lvl>
     <w:lvl w:ilvl="4" w:tentative="1">
       <w:start w:val="1"/>
-      <w:numFmt w:val="decimal"/>
-      <w:lvlText w:val="%5."/>
+      <w:numFmt w:val="bullet"/>
+      <w:lvlText w:val=""/>
       <w:lvlJc w:val="left"/>
       <w:pPr>
         <w:tabs>
@@ -1302,11 +3751,15 @@
         </w:tabs>
         <w:ind w:left="3600" w:hanging="360"/>
       </w:pPr>
+      <w:rPr>
+        <w:rFonts w:ascii="Wingdings" w:hAnsi="Wingdings" w:hint="default"/>
+        <w:sz w:val="20"/>
+      </w:rPr>
     </w:lvl>
     <w:lvl w:ilvl="5" w:tentative="1">
       <w:start w:val="1"/>
-      <w:numFmt w:val="decimal"/>
-      <w:lvlText w:val="%6."/>
+      <w:numFmt w:val="bullet"/>
+      <w:lvlText w:val=""/>
       <w:lvlJc w:val="left"/>
       <w:pPr>
         <w:tabs>
@@ -1314,11 +3767,15 @@
         </w:tabs>
         <w:ind w:left="4320" w:hanging="360"/>
       </w:pPr>
+      <w:rPr>
+        <w:rFonts w:ascii="Wingdings" w:hAnsi="Wingdings" w:hint="default"/>
+        <w:sz w:val="20"/>
+      </w:rPr>
     </w:lvl>
     <w:lvl w:ilvl="6" w:tentative="1">
       <w:start w:val="1"/>
-      <w:numFmt w:val="decimal"/>
-      <w:lvlText w:val="%7."/>
+      <w:numFmt w:val="bullet"/>
+      <w:lvlText w:val=""/>
       <w:lvlJc w:val="left"/>
       <w:pPr>
         <w:tabs>
@@ -1326,11 +3783,15 @@
         </w:tabs>
         <w:ind w:left="5040" w:hanging="360"/>
       </w:pPr>
+      <w:rPr>
+        <w:rFonts w:ascii="Wingdings" w:hAnsi="Wingdings" w:hint="default"/>
+        <w:sz w:val="20"/>
+      </w:rPr>
     </w:lvl>
     <w:lvl w:ilvl="7" w:tentative="1">
       <w:start w:val="1"/>
-      <w:numFmt w:val="decimal"/>
-      <w:lvlText w:val="%8."/>
+      <w:numFmt w:val="bullet"/>
+      <w:lvlText w:val=""/>
       <w:lvlJc w:val="left"/>
       <w:pPr>
         <w:tabs>
@@ -1338,11 +3799,15 @@
         </w:tabs>
         <w:ind w:left="5760" w:hanging="360"/>
       </w:pPr>
+      <w:rPr>
+        <w:rFonts w:ascii="Wingdings" w:hAnsi="Wingdings" w:hint="default"/>
+        <w:sz w:val="20"/>
+      </w:rPr>
     </w:lvl>
     <w:lvl w:ilvl="8" w:tentative="1">
       <w:start w:val="1"/>
-      <w:numFmt w:val="decimal"/>
-      <w:lvlText w:val="%9."/>
+      <w:numFmt w:val="bullet"/>
+      <w:lvlText w:val=""/>
       <w:lvlJc w:val="left"/>
       <w:pPr>
         <w:tabs>
@@ -1350,16 +3815,20 @@
         </w:tabs>
         <w:ind w:left="6480" w:hanging="360"/>
       </w:pPr>
+      <w:rPr>
+        <w:rFonts w:ascii="Wingdings" w:hAnsi="Wingdings" w:hint="default"/>
+        <w:sz w:val="20"/>
+      </w:rPr>
     </w:lvl>
   </w:abstractNum>
-  <w:abstractNum w:abstractNumId="7" w15:restartNumberingAfterBreak="0">
-    <w:nsid w:val="59D92588"/>
+  <w:abstractNum w:abstractNumId="15" w15:restartNumberingAfterBreak="0">
+    <w:nsid w:val="5C585B26"/>
     <w:multiLevelType w:val="multilevel"/>
-    <w:tmpl w:val="21F6479E"/>
+    <w:tmpl w:val="058C0C06"/>
     <w:lvl w:ilvl="0">
-      <w:start w:val="3"/>
-      <w:numFmt w:val="decimal"/>
-      <w:lvlText w:val="%1."/>
+      <w:start w:val="1"/>
+      <w:numFmt w:val="bullet"/>
+      <w:lvlText w:val=""/>
       <w:lvlJc w:val="left"/>
       <w:pPr>
         <w:tabs>
@@ -1367,11 +3836,15 @@
         </w:tabs>
         <w:ind w:left="720" w:hanging="360"/>
       </w:pPr>
+      <w:rPr>
+        <w:rFonts w:ascii="Symbol" w:hAnsi="Symbol" w:hint="default"/>
+        <w:sz w:val="20"/>
+      </w:rPr>
     </w:lvl>
     <w:lvl w:ilvl="1" w:tentative="1">
       <w:start w:val="1"/>
-      <w:numFmt w:val="decimal"/>
-      <w:lvlText w:val="%2."/>
+      <w:numFmt w:val="bullet"/>
+      <w:lvlText w:val="o"/>
       <w:lvlJc w:val="left"/>
       <w:pPr>
         <w:tabs>
@@ -1379,11 +3852,15 @@
         </w:tabs>
         <w:ind w:left="1440" w:hanging="360"/>
       </w:pPr>
+      <w:rPr>
+        <w:rFonts w:ascii="Courier New" w:hAnsi="Courier New" w:hint="default"/>
+        <w:sz w:val="20"/>
+      </w:rPr>
     </w:lvl>
     <w:lvl w:ilvl="2" w:tentative="1">
       <w:start w:val="1"/>
-      <w:numFmt w:val="decimal"/>
-      <w:lvlText w:val="%3."/>
+      <w:numFmt w:val="bullet"/>
+      <w:lvlText w:val=""/>
       <w:lvlJc w:val="left"/>
       <w:pPr>
         <w:tabs>
@@ -1391,11 +3868,15 @@
         </w:tabs>
         <w:ind w:left="2160" w:hanging="360"/>
       </w:pPr>
+      <w:rPr>
+        <w:rFonts w:ascii="Wingdings" w:hAnsi="Wingdings" w:hint="default"/>
+        <w:sz w:val="20"/>
+      </w:rPr>
     </w:lvl>
     <w:lvl w:ilvl="3" w:tentative="1">
       <w:start w:val="1"/>
-      <w:numFmt w:val="decimal"/>
-      <w:lvlText w:val="%4."/>
+      <w:numFmt w:val="bullet"/>
+      <w:lvlText w:val=""/>
       <w:lvlJc w:val="left"/>
       <w:pPr>
         <w:tabs>
@@ -1403,11 +3884,15 @@
         </w:tabs>
         <w:ind w:left="2880" w:hanging="360"/>
       </w:pPr>
+      <w:rPr>
+        <w:rFonts w:ascii="Wingdings" w:hAnsi="Wingdings" w:hint="default"/>
+        <w:sz w:val="20"/>
+      </w:rPr>
     </w:lvl>
     <w:lvl w:ilvl="4" w:tentative="1">
       <w:start w:val="1"/>
-      <w:numFmt w:val="decimal"/>
-      <w:lvlText w:val="%5."/>
+      <w:numFmt w:val="bullet"/>
+      <w:lvlText w:val=""/>
       <w:lvlJc w:val="left"/>
       <w:pPr>
         <w:tabs>
@@ -1415,11 +3900,15 @@
         </w:tabs>
         <w:ind w:left="3600" w:hanging="360"/>
       </w:pPr>
+      <w:rPr>
+        <w:rFonts w:ascii="Wingdings" w:hAnsi="Wingdings" w:hint="default"/>
+        <w:sz w:val="20"/>
+      </w:rPr>
     </w:lvl>
     <w:lvl w:ilvl="5" w:tentative="1">
       <w:start w:val="1"/>
-      <w:numFmt w:val="decimal"/>
-      <w:lvlText w:val="%6."/>
+      <w:numFmt w:val="bullet"/>
+      <w:lvlText w:val=""/>
       <w:lvlJc w:val="left"/>
       <w:pPr>
         <w:tabs>
@@ -1427,11 +3916,15 @@
         </w:tabs>
         <w:ind w:left="4320" w:hanging="360"/>
       </w:pPr>
+      <w:rPr>
+        <w:rFonts w:ascii="Wingdings" w:hAnsi="Wingdings" w:hint="default"/>
+        <w:sz w:val="20"/>
+      </w:rPr>
     </w:lvl>
     <w:lvl w:ilvl="6" w:tentative="1">
       <w:start w:val="1"/>
-      <w:numFmt w:val="decimal"/>
-      <w:lvlText w:val="%7."/>
+      <w:numFmt w:val="bullet"/>
+      <w:lvlText w:val=""/>
       <w:lvlJc w:val="left"/>
       <w:pPr>
         <w:tabs>
@@ -1439,11 +3932,15 @@
         </w:tabs>
         <w:ind w:left="5040" w:hanging="360"/>
       </w:pPr>
+      <w:rPr>
+        <w:rFonts w:ascii="Wingdings" w:hAnsi="Wingdings" w:hint="default"/>
+        <w:sz w:val="20"/>
+      </w:rPr>
     </w:lvl>
     <w:lvl w:ilvl="7" w:tentative="1">
       <w:start w:val="1"/>
-      <w:numFmt w:val="decimal"/>
-      <w:lvlText w:val="%8."/>
+      <w:numFmt w:val="bullet"/>
+      <w:lvlText w:val=""/>
       <w:lvlJc w:val="left"/>
       <w:pPr>
         <w:tabs>
@@ -1451,11 +3948,15 @@
         </w:tabs>
         <w:ind w:left="5760" w:hanging="360"/>
       </w:pPr>
+      <w:rPr>
+        <w:rFonts w:ascii="Wingdings" w:hAnsi="Wingdings" w:hint="default"/>
+        <w:sz w:val="20"/>
+      </w:rPr>
     </w:lvl>
     <w:lvl w:ilvl="8" w:tentative="1">
       <w:start w:val="1"/>
-      <w:numFmt w:val="decimal"/>
-      <w:lvlText w:val="%9."/>
+      <w:numFmt w:val="bullet"/>
+      <w:lvlText w:val=""/>
       <w:lvlJc w:val="left"/>
       <w:pPr>
         <w:tabs>
@@ -1463,12 +3964,16 @@
         </w:tabs>
         <w:ind w:left="6480" w:hanging="360"/>
       </w:pPr>
+      <w:rPr>
+        <w:rFonts w:ascii="Wingdings" w:hAnsi="Wingdings" w:hint="default"/>
+        <w:sz w:val="20"/>
+      </w:rPr>
     </w:lvl>
   </w:abstractNum>
-  <w:abstractNum w:abstractNumId="8" w15:restartNumberingAfterBreak="0">
-    <w:nsid w:val="5BE93941"/>
+  <w:abstractNum w:abstractNumId="16" w15:restartNumberingAfterBreak="0">
+    <w:nsid w:val="68316363"/>
     <w:multiLevelType w:val="multilevel"/>
-    <w:tmpl w:val="43F8F90A"/>
+    <w:tmpl w:val="49107634"/>
     <w:lvl w:ilvl="0">
       <w:start w:val="1"/>
       <w:numFmt w:val="bullet"/>
@@ -1614,292 +4119,56 @@
       </w:rPr>
     </w:lvl>
   </w:abstractNum>
-  <w:abstractNum w:abstractNumId="9" w15:restartNumberingAfterBreak="0">
-    <w:nsid w:val="635E67C7"/>
-    <w:multiLevelType w:val="multilevel"/>
-    <w:tmpl w:val="35649FC2"/>
-    <w:lvl w:ilvl="0">
-      <w:start w:val="3"/>
-      <w:numFmt w:val="decimal"/>
-      <w:lvlText w:val="%1."/>
-      <w:lvlJc w:val="left"/>
-      <w:pPr>
-        <w:tabs>
-          <w:tab w:val="num" w:pos="720"/>
-        </w:tabs>
-        <w:ind w:left="720" w:hanging="360"/>
-      </w:pPr>
-    </w:lvl>
-    <w:lvl w:ilvl="1" w:tentative="1">
-      <w:start w:val="1"/>
-      <w:numFmt w:val="decimal"/>
-      <w:lvlText w:val="%2."/>
-      <w:lvlJc w:val="left"/>
-      <w:pPr>
-        <w:tabs>
-          <w:tab w:val="num" w:pos="1440"/>
-        </w:tabs>
-        <w:ind w:left="1440" w:hanging="360"/>
-      </w:pPr>
-    </w:lvl>
-    <w:lvl w:ilvl="2" w:tentative="1">
-      <w:start w:val="1"/>
-      <w:numFmt w:val="decimal"/>
-      <w:lvlText w:val="%3."/>
-      <w:lvlJc w:val="left"/>
-      <w:pPr>
-        <w:tabs>
-          <w:tab w:val="num" w:pos="2160"/>
-        </w:tabs>
-        <w:ind w:left="2160" w:hanging="360"/>
-      </w:pPr>
-    </w:lvl>
-    <w:lvl w:ilvl="3" w:tentative="1">
-      <w:start w:val="1"/>
-      <w:numFmt w:val="decimal"/>
-      <w:lvlText w:val="%4."/>
-      <w:lvlJc w:val="left"/>
-      <w:pPr>
-        <w:tabs>
-          <w:tab w:val="num" w:pos="2880"/>
-        </w:tabs>
-        <w:ind w:left="2880" w:hanging="360"/>
-      </w:pPr>
-    </w:lvl>
-    <w:lvl w:ilvl="4" w:tentative="1">
-      <w:start w:val="1"/>
-      <w:numFmt w:val="decimal"/>
-      <w:lvlText w:val="%5."/>
-      <w:lvlJc w:val="left"/>
-      <w:pPr>
-        <w:tabs>
-          <w:tab w:val="num" w:pos="3600"/>
-        </w:tabs>
-        <w:ind w:left="3600" w:hanging="360"/>
-      </w:pPr>
-    </w:lvl>
-    <w:lvl w:ilvl="5" w:tentative="1">
-      <w:start w:val="1"/>
-      <w:numFmt w:val="decimal"/>
-      <w:lvlText w:val="%6."/>
-      <w:lvlJc w:val="left"/>
-      <w:pPr>
-        <w:tabs>
-          <w:tab w:val="num" w:pos="4320"/>
-        </w:tabs>
-        <w:ind w:left="4320" w:hanging="360"/>
-      </w:pPr>
-    </w:lvl>
-    <w:lvl w:ilvl="6" w:tentative="1">
-      <w:start w:val="1"/>
-      <w:numFmt w:val="decimal"/>
-      <w:lvlText w:val="%7."/>
-      <w:lvlJc w:val="left"/>
-      <w:pPr>
-        <w:tabs>
-          <w:tab w:val="num" w:pos="5040"/>
-        </w:tabs>
-        <w:ind w:left="5040" w:hanging="360"/>
-      </w:pPr>
-    </w:lvl>
-    <w:lvl w:ilvl="7" w:tentative="1">
-      <w:start w:val="1"/>
-      <w:numFmt w:val="decimal"/>
-      <w:lvlText w:val="%8."/>
-      <w:lvlJc w:val="left"/>
-      <w:pPr>
-        <w:tabs>
-          <w:tab w:val="num" w:pos="5760"/>
-        </w:tabs>
-        <w:ind w:left="5760" w:hanging="360"/>
-      </w:pPr>
-    </w:lvl>
-    <w:lvl w:ilvl="8" w:tentative="1">
-      <w:start w:val="1"/>
-      <w:numFmt w:val="decimal"/>
-      <w:lvlText w:val="%9."/>
-      <w:lvlJc w:val="left"/>
-      <w:pPr>
-        <w:tabs>
-          <w:tab w:val="num" w:pos="6480"/>
-        </w:tabs>
-        <w:ind w:left="6480" w:hanging="360"/>
-      </w:pPr>
-    </w:lvl>
-  </w:abstractNum>
-  <w:abstractNum w:abstractNumId="10" w15:restartNumberingAfterBreak="0">
-    <w:nsid w:val="75D70FE7"/>
-    <w:multiLevelType w:val="multilevel"/>
-    <w:tmpl w:val="7C1E0062"/>
-    <w:lvl w:ilvl="0">
-      <w:start w:val="1"/>
-      <w:numFmt w:val="decimal"/>
-      <w:lvlText w:val="%1."/>
-      <w:lvlJc w:val="left"/>
-      <w:pPr>
-        <w:tabs>
-          <w:tab w:val="num" w:pos="720"/>
-        </w:tabs>
-        <w:ind w:left="720" w:hanging="360"/>
-      </w:pPr>
-    </w:lvl>
-    <w:lvl w:ilvl="1" w:tentative="1">
-      <w:start w:val="1"/>
-      <w:numFmt w:val="decimal"/>
-      <w:lvlText w:val="%2."/>
-      <w:lvlJc w:val="left"/>
-      <w:pPr>
-        <w:tabs>
-          <w:tab w:val="num" w:pos="1440"/>
-        </w:tabs>
-        <w:ind w:left="1440" w:hanging="360"/>
-      </w:pPr>
-    </w:lvl>
-    <w:lvl w:ilvl="2" w:tentative="1">
-      <w:start w:val="1"/>
-      <w:numFmt w:val="decimal"/>
-      <w:lvlText w:val="%3."/>
-      <w:lvlJc w:val="left"/>
-      <w:pPr>
-        <w:tabs>
-          <w:tab w:val="num" w:pos="2160"/>
-        </w:tabs>
-        <w:ind w:left="2160" w:hanging="360"/>
-      </w:pPr>
-    </w:lvl>
-    <w:lvl w:ilvl="3" w:tentative="1">
-      <w:start w:val="1"/>
-      <w:numFmt w:val="decimal"/>
-      <w:lvlText w:val="%4."/>
-      <w:lvlJc w:val="left"/>
-      <w:pPr>
-        <w:tabs>
-          <w:tab w:val="num" w:pos="2880"/>
-        </w:tabs>
-        <w:ind w:left="2880" w:hanging="360"/>
-      </w:pPr>
-    </w:lvl>
-    <w:lvl w:ilvl="4" w:tentative="1">
-      <w:start w:val="1"/>
-      <w:numFmt w:val="decimal"/>
-      <w:lvlText w:val="%5."/>
-      <w:lvlJc w:val="left"/>
-      <w:pPr>
-        <w:tabs>
-          <w:tab w:val="num" w:pos="3600"/>
-        </w:tabs>
-        <w:ind w:left="3600" w:hanging="360"/>
-      </w:pPr>
-    </w:lvl>
-    <w:lvl w:ilvl="5" w:tentative="1">
-      <w:start w:val="1"/>
-      <w:numFmt w:val="decimal"/>
-      <w:lvlText w:val="%6."/>
-      <w:lvlJc w:val="left"/>
-      <w:pPr>
-        <w:tabs>
-          <w:tab w:val="num" w:pos="4320"/>
-        </w:tabs>
-        <w:ind w:left="4320" w:hanging="360"/>
-      </w:pPr>
-    </w:lvl>
-    <w:lvl w:ilvl="6" w:tentative="1">
-      <w:start w:val="1"/>
-      <w:numFmt w:val="decimal"/>
-      <w:lvlText w:val="%7."/>
-      <w:lvlJc w:val="left"/>
-      <w:pPr>
-        <w:tabs>
-          <w:tab w:val="num" w:pos="5040"/>
-        </w:tabs>
-        <w:ind w:left="5040" w:hanging="360"/>
-      </w:pPr>
-    </w:lvl>
-    <w:lvl w:ilvl="7" w:tentative="1">
-      <w:start w:val="1"/>
-      <w:numFmt w:val="decimal"/>
-      <w:lvlText w:val="%8."/>
-      <w:lvlJc w:val="left"/>
-      <w:pPr>
-        <w:tabs>
-          <w:tab w:val="num" w:pos="5760"/>
-        </w:tabs>
-        <w:ind w:left="5760" w:hanging="360"/>
-      </w:pPr>
-    </w:lvl>
-    <w:lvl w:ilvl="8" w:tentative="1">
-      <w:start w:val="1"/>
-      <w:numFmt w:val="decimal"/>
-      <w:lvlText w:val="%9."/>
-      <w:lvlJc w:val="left"/>
-      <w:pPr>
-        <w:tabs>
-          <w:tab w:val="num" w:pos="6480"/>
-        </w:tabs>
-        <w:ind w:left="6480" w:hanging="360"/>
-      </w:pPr>
-    </w:lvl>
-  </w:abstractNum>
-  <w:num w:numId="1" w16cid:durableId="1599020961">
+  <w:num w:numId="1" w16cid:durableId="504780655">
+    <w:abstractNumId w:val="4"/>
+  </w:num>
+  <w:num w:numId="2" w16cid:durableId="112746154">
+    <w:abstractNumId w:val="10"/>
+  </w:num>
+  <w:num w:numId="3" w16cid:durableId="1687487631">
+    <w:abstractNumId w:val="7"/>
+  </w:num>
+  <w:num w:numId="4" w16cid:durableId="548693120">
+    <w:abstractNumId w:val="2"/>
+  </w:num>
+  <w:num w:numId="5" w16cid:durableId="478033304">
+    <w:abstractNumId w:val="14"/>
+  </w:num>
+  <w:num w:numId="6" w16cid:durableId="1504664696">
+    <w:abstractNumId w:val="11"/>
+  </w:num>
+  <w:num w:numId="7" w16cid:durableId="1220046730">
+    <w:abstractNumId w:val="6"/>
+  </w:num>
+  <w:num w:numId="8" w16cid:durableId="1601067764">
+    <w:abstractNumId w:val="15"/>
+  </w:num>
+  <w:num w:numId="9" w16cid:durableId="225576570">
+    <w:abstractNumId w:val="12"/>
+  </w:num>
+  <w:num w:numId="10" w16cid:durableId="1531140231">
+    <w:abstractNumId w:val="0"/>
+  </w:num>
+  <w:num w:numId="11" w16cid:durableId="538473783">
+    <w:abstractNumId w:val="13"/>
+  </w:num>
+  <w:num w:numId="12" w16cid:durableId="1005933961">
+    <w:abstractNumId w:val="1"/>
+  </w:num>
+  <w:num w:numId="13" w16cid:durableId="1724866509">
     <w:abstractNumId w:val="5"/>
   </w:num>
-  <w:num w:numId="2" w16cid:durableId="218517452">
-    <w:abstractNumId w:val="1"/>
+  <w:num w:numId="14" w16cid:durableId="93017558">
+    <w:abstractNumId w:val="16"/>
   </w:num>
-  <w:num w:numId="3" w16cid:durableId="719018168">
+  <w:num w:numId="15" w16cid:durableId="1083457950">
+    <w:abstractNumId w:val="8"/>
+  </w:num>
+  <w:num w:numId="16" w16cid:durableId="1446196858">
     <w:abstractNumId w:val="3"/>
   </w:num>
-  <w:num w:numId="4" w16cid:durableId="1567644177">
-    <w:abstractNumId w:val="8"/>
-  </w:num>
-  <w:num w:numId="5" w16cid:durableId="330912974">
-    <w:abstractNumId w:val="0"/>
-  </w:num>
-  <w:num w:numId="6" w16cid:durableId="495341862">
-    <w:abstractNumId w:val="4"/>
-    <w:lvlOverride w:ilvl="0">
-      <w:lvl w:ilvl="0">
-        <w:numFmt w:val="decimal"/>
-        <w:lvlText w:val="%1."/>
-        <w:lvlJc w:val="left"/>
-      </w:lvl>
-    </w:lvlOverride>
-  </w:num>
-  <w:num w:numId="7" w16cid:durableId="664675752">
-    <w:abstractNumId w:val="7"/>
-    <w:lvlOverride w:ilvl="0">
-      <w:lvl w:ilvl="0">
-        <w:numFmt w:val="decimal"/>
-        <w:lvlText w:val="%1."/>
-        <w:lvlJc w:val="left"/>
-      </w:lvl>
-    </w:lvlOverride>
-  </w:num>
-  <w:num w:numId="8" w16cid:durableId="1893035362">
-    <w:abstractNumId w:val="6"/>
-  </w:num>
-  <w:num w:numId="9" w16cid:durableId="893783896">
-    <w:abstractNumId w:val="2"/>
-    <w:lvlOverride w:ilvl="0">
-      <w:lvl w:ilvl="0">
-        <w:numFmt w:val="decimal"/>
-        <w:lvlText w:val="%1."/>
-        <w:lvlJc w:val="left"/>
-      </w:lvl>
-    </w:lvlOverride>
-  </w:num>
-  <w:num w:numId="10" w16cid:durableId="2033141719">
+  <w:num w:numId="17" w16cid:durableId="1214805329">
     <w:abstractNumId w:val="9"/>
-    <w:lvlOverride w:ilvl="0">
-      <w:lvl w:ilvl="0">
-        <w:numFmt w:val="decimal"/>
-        <w:lvlText w:val="%1."/>
-        <w:lvlJc w:val="left"/>
-      </w:lvl>
-    </w:lvlOverride>
-  </w:num>
-  <w:num w:numId="11" w16cid:durableId="1992976157">
-    <w:abstractNumId w:val="10"/>
   </w:num>
 </w:numbering>
 </file>
@@ -2312,7 +4581,7 @@
     <w:link w:val="Heading1Char"/>
     <w:uiPriority w:val="9"/>
     <w:qFormat/>
-    <w:rsid w:val="00637F50"/>
+    <w:rsid w:val="00BD78D2"/>
     <w:pPr>
       <w:keepNext/>
       <w:keepLines/>
@@ -2335,7 +4604,7 @@
     <w:semiHidden/>
     <w:unhideWhenUsed/>
     <w:qFormat/>
-    <w:rsid w:val="00637F50"/>
+    <w:rsid w:val="00BD78D2"/>
     <w:pPr>
       <w:keepNext/>
       <w:keepLines/>
@@ -2358,7 +4627,7 @@
     <w:semiHidden/>
     <w:unhideWhenUsed/>
     <w:qFormat/>
-    <w:rsid w:val="00637F50"/>
+    <w:rsid w:val="00BD78D2"/>
     <w:pPr>
       <w:keepNext/>
       <w:keepLines/>
@@ -2381,7 +4650,7 @@
     <w:semiHidden/>
     <w:unhideWhenUsed/>
     <w:qFormat/>
-    <w:rsid w:val="00637F50"/>
+    <w:rsid w:val="00BD78D2"/>
     <w:pPr>
       <w:keepNext/>
       <w:keepLines/>
@@ -2404,7 +4673,7 @@
     <w:semiHidden/>
     <w:unhideWhenUsed/>
     <w:qFormat/>
-    <w:rsid w:val="00637F50"/>
+    <w:rsid w:val="00BD78D2"/>
     <w:pPr>
       <w:keepNext/>
       <w:keepLines/>
@@ -2425,7 +4694,7 @@
     <w:semiHidden/>
     <w:unhideWhenUsed/>
     <w:qFormat/>
-    <w:rsid w:val="00637F50"/>
+    <w:rsid w:val="00BD78D2"/>
     <w:pPr>
       <w:keepNext/>
       <w:keepLines/>
@@ -2448,7 +4717,7 @@
     <w:semiHidden/>
     <w:unhideWhenUsed/>
     <w:qFormat/>
-    <w:rsid w:val="00637F50"/>
+    <w:rsid w:val="00BD78D2"/>
     <w:pPr>
       <w:keepNext/>
       <w:keepLines/>
@@ -2469,7 +4738,7 @@
     <w:semiHidden/>
     <w:unhideWhenUsed/>
     <w:qFormat/>
-    <w:rsid w:val="00637F50"/>
+    <w:rsid w:val="00BD78D2"/>
     <w:pPr>
       <w:keepNext/>
       <w:keepLines/>
@@ -2492,7 +4761,7 @@
     <w:semiHidden/>
     <w:unhideWhenUsed/>
     <w:qFormat/>
-    <w:rsid w:val="00637F50"/>
+    <w:rsid w:val="00BD78D2"/>
     <w:pPr>
       <w:keepNext/>
       <w:keepLines/>
@@ -2507,7 +4776,6 @@
   <w:style w:type="character" w:default="1" w:styleId="DefaultParagraphFont">
     <w:name w:val="Default Paragraph Font"/>
     <w:uiPriority w:val="1"/>
-    <w:semiHidden/>
     <w:unhideWhenUsed/>
   </w:style>
   <w:style w:type="table" w:default="1" w:styleId="TableNormal">
@@ -2536,7 +4804,7 @@
     <w:basedOn w:val="DefaultParagraphFont"/>
     <w:link w:val="Heading1"/>
     <w:uiPriority w:val="9"/>
-    <w:rsid w:val="00637F50"/>
+    <w:rsid w:val="00BD78D2"/>
     <w:rPr>
       <w:rFonts w:asciiTheme="majorHAnsi" w:eastAsiaTheme="majorEastAsia" w:hAnsiTheme="majorHAnsi" w:cstheme="majorBidi"/>
       <w:color w:val="2F5496" w:themeColor="accent1" w:themeShade="BF"/>
@@ -2550,7 +4818,7 @@
     <w:link w:val="Heading2"/>
     <w:uiPriority w:val="9"/>
     <w:semiHidden/>
-    <w:rsid w:val="00637F50"/>
+    <w:rsid w:val="00BD78D2"/>
     <w:rPr>
       <w:rFonts w:asciiTheme="majorHAnsi" w:eastAsiaTheme="majorEastAsia" w:hAnsiTheme="majorHAnsi" w:cstheme="majorBidi"/>
       <w:color w:val="2F5496" w:themeColor="accent1" w:themeShade="BF"/>
@@ -2564,7 +4832,7 @@
     <w:link w:val="Heading3"/>
     <w:uiPriority w:val="9"/>
     <w:semiHidden/>
-    <w:rsid w:val="00637F50"/>
+    <w:rsid w:val="00BD78D2"/>
     <w:rPr>
       <w:rFonts w:eastAsiaTheme="majorEastAsia" w:cstheme="majorBidi"/>
       <w:color w:val="2F5496" w:themeColor="accent1" w:themeShade="BF"/>
@@ -2578,7 +4846,7 @@
     <w:link w:val="Heading4"/>
     <w:uiPriority w:val="9"/>
     <w:semiHidden/>
-    <w:rsid w:val="00637F50"/>
+    <w:rsid w:val="00BD78D2"/>
     <w:rPr>
       <w:rFonts w:eastAsiaTheme="majorEastAsia" w:cstheme="majorBidi"/>
       <w:i/>
@@ -2592,7 +4860,7 @@
     <w:link w:val="Heading5"/>
     <w:uiPriority w:val="9"/>
     <w:semiHidden/>
-    <w:rsid w:val="00637F50"/>
+    <w:rsid w:val="00BD78D2"/>
     <w:rPr>
       <w:rFonts w:eastAsiaTheme="majorEastAsia" w:cstheme="majorBidi"/>
       <w:color w:val="2F5496" w:themeColor="accent1" w:themeShade="BF"/>
@@ -2604,7 +4872,7 @@
     <w:link w:val="Heading6"/>
     <w:uiPriority w:val="9"/>
     <w:semiHidden/>
-    <w:rsid w:val="00637F50"/>
+    <w:rsid w:val="00BD78D2"/>
     <w:rPr>
       <w:rFonts w:eastAsiaTheme="majorEastAsia" w:cstheme="majorBidi"/>
       <w:i/>
@@ -2618,7 +4886,7 @@
     <w:link w:val="Heading7"/>
     <w:uiPriority w:val="9"/>
     <w:semiHidden/>
-    <w:rsid w:val="00637F50"/>
+    <w:rsid w:val="00BD78D2"/>
     <w:rPr>
       <w:rFonts w:eastAsiaTheme="majorEastAsia" w:cstheme="majorBidi"/>
       <w:color w:val="595959" w:themeColor="text1" w:themeTint="A6"/>
@@ -2630,7 +4898,7 @@
     <w:link w:val="Heading8"/>
     <w:uiPriority w:val="9"/>
     <w:semiHidden/>
-    <w:rsid w:val="00637F50"/>
+    <w:rsid w:val="00BD78D2"/>
     <w:rPr>
       <w:rFonts w:eastAsiaTheme="majorEastAsia" w:cstheme="majorBidi"/>
       <w:i/>
@@ -2644,7 +4912,7 @@
     <w:link w:val="Heading9"/>
     <w:uiPriority w:val="9"/>
     <w:semiHidden/>
-    <w:rsid w:val="00637F50"/>
+    <w:rsid w:val="00BD78D2"/>
     <w:rPr>
       <w:rFonts w:eastAsiaTheme="majorEastAsia" w:cstheme="majorBidi"/>
       <w:color w:val="272727" w:themeColor="text1" w:themeTint="D8"/>
@@ -2657,7 +4925,7 @@
     <w:link w:val="TitleChar"/>
     <w:uiPriority w:val="10"/>
     <w:qFormat/>
-    <w:rsid w:val="00637F50"/>
+    <w:rsid w:val="00BD78D2"/>
     <w:pPr>
       <w:spacing w:after="80" w:line="240" w:lineRule="auto"/>
       <w:contextualSpacing/>
@@ -2675,7 +4943,7 @@
     <w:basedOn w:val="DefaultParagraphFont"/>
     <w:link w:val="Title"/>
     <w:uiPriority w:val="10"/>
-    <w:rsid w:val="00637F50"/>
+    <w:rsid w:val="00BD78D2"/>
     <w:rPr>
       <w:rFonts w:asciiTheme="majorHAnsi" w:eastAsiaTheme="majorEastAsia" w:hAnsiTheme="majorHAnsi" w:cstheme="majorBidi"/>
       <w:spacing w:val="-10"/>
@@ -2691,7 +4959,7 @@
     <w:link w:val="SubtitleChar"/>
     <w:uiPriority w:val="11"/>
     <w:qFormat/>
-    <w:rsid w:val="00637F50"/>
+    <w:rsid w:val="00BD78D2"/>
     <w:pPr>
       <w:numPr>
         <w:ilvl w:val="1"/>
@@ -2710,7 +4978,7 @@
     <w:basedOn w:val="DefaultParagraphFont"/>
     <w:link w:val="Subtitle"/>
     <w:uiPriority w:val="11"/>
-    <w:rsid w:val="00637F50"/>
+    <w:rsid w:val="00BD78D2"/>
     <w:rPr>
       <w:rFonts w:eastAsiaTheme="majorEastAsia" w:cstheme="majorBidi"/>
       <w:color w:val="595959" w:themeColor="text1" w:themeTint="A6"/>
@@ -2726,7 +4994,7 @@
     <w:link w:val="QuoteChar"/>
     <w:uiPriority w:val="29"/>
     <w:qFormat/>
-    <w:rsid w:val="00637F50"/>
+    <w:rsid w:val="00BD78D2"/>
     <w:pPr>
       <w:spacing w:before="160"/>
       <w:jc w:val="center"/>
@@ -2742,7 +5010,7 @@
     <w:basedOn w:val="DefaultParagraphFont"/>
     <w:link w:val="Quote"/>
     <w:uiPriority w:val="29"/>
-    <w:rsid w:val="00637F50"/>
+    <w:rsid w:val="00BD78D2"/>
     <w:rPr>
       <w:i/>
       <w:iCs/>
@@ -2754,7 +5022,7 @@
     <w:basedOn w:val="Normal"/>
     <w:uiPriority w:val="34"/>
     <w:qFormat/>
-    <w:rsid w:val="00637F50"/>
+    <w:rsid w:val="00BD78D2"/>
     <w:pPr>
       <w:ind w:left="720"/>
       <w:contextualSpacing/>
@@ -2765,7 +5033,7 @@
     <w:basedOn w:val="DefaultParagraphFont"/>
     <w:uiPriority w:val="21"/>
     <w:qFormat/>
-    <w:rsid w:val="00637F50"/>
+    <w:rsid w:val="00BD78D2"/>
     <w:rPr>
       <w:i/>
       <w:iCs/>
@@ -2779,7 +5047,7 @@
     <w:link w:val="IntenseQuoteChar"/>
     <w:uiPriority w:val="30"/>
     <w:qFormat/>
-    <w:rsid w:val="00637F50"/>
+    <w:rsid w:val="00BD78D2"/>
     <w:pPr>
       <w:pBdr>
         <w:top w:val="single" w:sz="4" w:space="10" w:color="2F5496" w:themeColor="accent1" w:themeShade="BF"/>
@@ -2800,7 +5068,7 @@
     <w:basedOn w:val="DefaultParagraphFont"/>
     <w:link w:val="IntenseQuote"/>
     <w:uiPriority w:val="30"/>
-    <w:rsid w:val="00637F50"/>
+    <w:rsid w:val="00BD78D2"/>
     <w:rPr>
       <w:i/>
       <w:iCs/>
@@ -2812,7 +5080,7 @@
     <w:basedOn w:val="DefaultParagraphFont"/>
     <w:uiPriority w:val="32"/>
     <w:qFormat/>
-    <w:rsid w:val="00637F50"/>
+    <w:rsid w:val="00BD78D2"/>
     <w:rPr>
       <w:b/>
       <w:bCs/>
@@ -2820,6 +5088,16 @@
       <w:color w:val="2F5496" w:themeColor="accent1" w:themeShade="BF"/>
       <w:spacing w:val="5"/>
     </w:rPr>
+  </w:style>
+  <w:style w:type="paragraph" w:styleId="Revision">
+    <w:name w:val="Revision"/>
+    <w:hidden/>
+    <w:uiPriority w:val="99"/>
+    <w:semiHidden/>
+    <w:rsid w:val="00BD78D2"/>
+    <w:pPr>
+      <w:spacing w:after="0" w:line="240" w:lineRule="auto"/>
+    </w:pPr>
   </w:style>
 </w:styles>
 </file>

</xml_diff>